<commit_message>
Update Esquema de integracao de aplicacoes
</commit_message>
<xml_diff>
--- a/AS01/1.Documentos/Esquema de integração de aplicações.docx
+++ b/AS01/1.Documentos/Esquema de integração de aplicações.docx
@@ -1134,7 +1134,25 @@
           <w:sz w:val="24"/>
           <w:szCs w:val="24"/>
         </w:rPr>
-        <w:t>): sempre à direita e preenchidos com zeros (0) à esquerda.</w:t>
+        <w:t xml:space="preserve">): sempre à direita e preenchidos com </w:t>
+      </w:r>
+      <w:r>
+        <w:rPr>
+          <w:rFonts w:ascii="Montserrat" w:eastAsia="Montserrat" w:hAnsi="Montserrat" w:cs="Montserrat"/>
+          <w:sz w:val="24"/>
+          <w:szCs w:val="24"/>
+        </w:rPr>
+        <w:t>espaços em branco</w:t>
+      </w:r>
+      <w:bookmarkStart w:id="7" w:name="_GoBack"/>
+      <w:bookmarkEnd w:id="7"/>
+      <w:r>
+        <w:rPr>
+          <w:rFonts w:ascii="Montserrat" w:eastAsia="Montserrat" w:hAnsi="Montserrat" w:cs="Montserrat"/>
+          <w:sz w:val="24"/>
+          <w:szCs w:val="24"/>
+        </w:rPr>
+        <w:t xml:space="preserve"> à esquerda.</w:t>
       </w:r>
     </w:p>
     <w:p>
@@ -1353,10 +1371,10 @@
         <w:spacing w:line="240" w:lineRule="auto"/>
         <w:jc w:val="both"/>
       </w:pPr>
-      <w:bookmarkStart w:id="7" w:name="_vsvn58jn1gpc" w:colFirst="0" w:colLast="0"/>
-      <w:bookmarkStart w:id="8" w:name="_di0lsaqw0muu" w:colFirst="0" w:colLast="0"/>
-      <w:bookmarkEnd w:id="7"/>
+      <w:bookmarkStart w:id="8" w:name="_vsvn58jn1gpc" w:colFirst="0" w:colLast="0"/>
+      <w:bookmarkStart w:id="9" w:name="_di0lsaqw0muu" w:colFirst="0" w:colLast="0"/>
       <w:bookmarkEnd w:id="8"/>
+      <w:bookmarkEnd w:id="9"/>
       <w:r>
         <w:t>Registro Header</w:t>
       </w:r>
@@ -1988,6 +2006,238 @@
         <w:tc>
           <w:tcPr>
             <w:tcW w:w="1975" w:type="dxa"/>
+            <w:shd w:val="clear" w:color="auto" w:fill="D9D9D9" w:themeFill="background1" w:themeFillShade="D9"/>
+            <w:tcMar>
+              <w:top w:w="100" w:type="dxa"/>
+              <w:left w:w="100" w:type="dxa"/>
+              <w:bottom w:w="100" w:type="dxa"/>
+              <w:right w:w="100" w:type="dxa"/>
+            </w:tcMar>
+            <w:vAlign w:val="center"/>
+          </w:tcPr>
+          <w:p>
+            <w:pPr>
+              <w:widowControl w:val="0"/>
+              <w:pBdr>
+                <w:top w:val="nil"/>
+                <w:left w:val="nil"/>
+                <w:bottom w:val="nil"/>
+                <w:right w:val="nil"/>
+                <w:between w:val="nil"/>
+              </w:pBdr>
+              <w:spacing w:line="240" w:lineRule="auto"/>
+              <w:jc w:val="center"/>
+              <w:rPr>
+                <w:rFonts w:ascii="Montserrat" w:eastAsia="Montserrat" w:hAnsi="Montserrat" w:cs="Montserrat"/>
+                <w:sz w:val="20"/>
+                <w:szCs w:val="20"/>
+              </w:rPr>
+            </w:pPr>
+            <w:r>
+              <w:rPr>
+                <w:rFonts w:ascii="Montserrat" w:eastAsia="Montserrat" w:hAnsi="Montserrat" w:cs="Montserrat"/>
+                <w:sz w:val="20"/>
+                <w:szCs w:val="20"/>
+              </w:rPr>
+              <w:t>Descrição</w:t>
+            </w:r>
+          </w:p>
+        </w:tc>
+        <w:tc>
+          <w:tcPr>
+            <w:tcW w:w="2977" w:type="dxa"/>
+            <w:gridSpan w:val="2"/>
+            <w:shd w:val="clear" w:color="auto" w:fill="D9D9D9" w:themeFill="background1" w:themeFillShade="D9"/>
+            <w:tcMar>
+              <w:top w:w="100" w:type="dxa"/>
+              <w:left w:w="100" w:type="dxa"/>
+              <w:bottom w:w="100" w:type="dxa"/>
+              <w:right w:w="100" w:type="dxa"/>
+            </w:tcMar>
+            <w:vAlign w:val="center"/>
+          </w:tcPr>
+          <w:p>
+            <w:pPr>
+              <w:widowControl w:val="0"/>
+              <w:pBdr>
+                <w:top w:val="nil"/>
+                <w:left w:val="nil"/>
+                <w:bottom w:val="nil"/>
+                <w:right w:val="nil"/>
+                <w:between w:val="nil"/>
+              </w:pBdr>
+              <w:spacing w:line="240" w:lineRule="auto"/>
+              <w:jc w:val="center"/>
+              <w:rPr>
+                <w:rFonts w:ascii="Montserrat" w:eastAsia="Montserrat" w:hAnsi="Montserrat" w:cs="Montserrat"/>
+                <w:sz w:val="20"/>
+                <w:szCs w:val="20"/>
+              </w:rPr>
+            </w:pPr>
+            <w:r>
+              <w:rPr>
+                <w:rFonts w:ascii="Montserrat" w:eastAsia="Montserrat" w:hAnsi="Montserrat" w:cs="Montserrat"/>
+                <w:sz w:val="20"/>
+                <w:szCs w:val="20"/>
+              </w:rPr>
+              <w:t xml:space="preserve">Nome do </w:t>
+            </w:r>
+            <w:r>
+              <w:rPr>
+                <w:rFonts w:ascii="Montserrat" w:eastAsia="Montserrat" w:hAnsi="Montserrat" w:cs="Montserrat"/>
+                <w:sz w:val="20"/>
+                <w:szCs w:val="20"/>
+              </w:rPr>
+              <w:t>Backup</w:t>
+            </w:r>
+          </w:p>
+        </w:tc>
+        <w:tc>
+          <w:tcPr>
+            <w:tcW w:w="708" w:type="dxa"/>
+            <w:shd w:val="clear" w:color="auto" w:fill="D9D9D9" w:themeFill="background1" w:themeFillShade="D9"/>
+            <w:vAlign w:val="center"/>
+          </w:tcPr>
+          <w:p>
+            <w:pPr>
+              <w:widowControl w:val="0"/>
+              <w:pBdr>
+                <w:top w:val="nil"/>
+                <w:left w:val="nil"/>
+                <w:bottom w:val="nil"/>
+                <w:right w:val="nil"/>
+                <w:between w:val="nil"/>
+              </w:pBdr>
+              <w:spacing w:line="240" w:lineRule="auto"/>
+              <w:jc w:val="center"/>
+              <w:rPr>
+                <w:rFonts w:ascii="Montserrat" w:eastAsia="Montserrat" w:hAnsi="Montserrat" w:cs="Montserrat"/>
+                <w:sz w:val="20"/>
+                <w:szCs w:val="20"/>
+              </w:rPr>
+            </w:pPr>
+            <w:r>
+              <w:rPr>
+                <w:rFonts w:ascii="Montserrat" w:eastAsia="Montserrat" w:hAnsi="Montserrat" w:cs="Montserrat"/>
+                <w:sz w:val="20"/>
+                <w:szCs w:val="20"/>
+              </w:rPr>
+              <w:t>002</w:t>
+            </w:r>
+          </w:p>
+        </w:tc>
+        <w:tc>
+          <w:tcPr>
+            <w:tcW w:w="712" w:type="dxa"/>
+            <w:shd w:val="clear" w:color="auto" w:fill="D9D9D9" w:themeFill="background1" w:themeFillShade="D9"/>
+            <w:vAlign w:val="center"/>
+          </w:tcPr>
+          <w:p>
+            <w:pPr>
+              <w:widowControl w:val="0"/>
+              <w:pBdr>
+                <w:top w:val="nil"/>
+                <w:left w:val="nil"/>
+                <w:bottom w:val="nil"/>
+                <w:right w:val="nil"/>
+                <w:between w:val="nil"/>
+              </w:pBdr>
+              <w:spacing w:line="240" w:lineRule="auto"/>
+              <w:jc w:val="center"/>
+              <w:rPr>
+                <w:rFonts w:ascii="Montserrat" w:eastAsia="Montserrat" w:hAnsi="Montserrat" w:cs="Montserrat"/>
+                <w:sz w:val="20"/>
+                <w:szCs w:val="20"/>
+              </w:rPr>
+            </w:pPr>
+            <w:r>
+              <w:rPr>
+                <w:rFonts w:ascii="Montserrat" w:eastAsia="Montserrat" w:hAnsi="Montserrat" w:cs="Montserrat"/>
+                <w:sz w:val="20"/>
+                <w:szCs w:val="20"/>
+              </w:rPr>
+              <w:t>009</w:t>
+            </w:r>
+          </w:p>
+        </w:tc>
+        <w:tc>
+          <w:tcPr>
+            <w:tcW w:w="1065" w:type="dxa"/>
+            <w:shd w:val="clear" w:color="auto" w:fill="D9D9D9" w:themeFill="background1" w:themeFillShade="D9"/>
+            <w:vAlign w:val="center"/>
+          </w:tcPr>
+          <w:p>
+            <w:pPr>
+              <w:widowControl w:val="0"/>
+              <w:pBdr>
+                <w:top w:val="nil"/>
+                <w:left w:val="nil"/>
+                <w:bottom w:val="nil"/>
+                <w:right w:val="nil"/>
+                <w:between w:val="nil"/>
+              </w:pBdr>
+              <w:spacing w:line="240" w:lineRule="auto"/>
+              <w:jc w:val="center"/>
+              <w:rPr>
+                <w:rFonts w:ascii="Montserrat" w:eastAsia="Montserrat" w:hAnsi="Montserrat" w:cs="Montserrat"/>
+                <w:sz w:val="20"/>
+                <w:szCs w:val="20"/>
+              </w:rPr>
+            </w:pPr>
+            <w:proofErr w:type="gramStart"/>
+            <w:r>
+              <w:rPr>
+                <w:rFonts w:ascii="Montserrat" w:eastAsia="Montserrat" w:hAnsi="Montserrat" w:cs="Montserrat"/>
+                <w:sz w:val="20"/>
+                <w:szCs w:val="20"/>
+              </w:rPr>
+              <w:t>A(</w:t>
+            </w:r>
+            <w:proofErr w:type="gramEnd"/>
+            <w:r>
+              <w:rPr>
+                <w:rFonts w:ascii="Montserrat" w:eastAsia="Montserrat" w:hAnsi="Montserrat" w:cs="Montserrat"/>
+                <w:sz w:val="20"/>
+                <w:szCs w:val="20"/>
+              </w:rPr>
+              <w:t>8)</w:t>
+            </w:r>
+          </w:p>
+        </w:tc>
+        <w:tc>
+          <w:tcPr>
+            <w:tcW w:w="1487" w:type="dxa"/>
+            <w:shd w:val="clear" w:color="auto" w:fill="D9D9D9" w:themeFill="background1" w:themeFillShade="D9"/>
+            <w:vAlign w:val="center"/>
+          </w:tcPr>
+          <w:p>
+            <w:pPr>
+              <w:widowControl w:val="0"/>
+              <w:pBdr>
+                <w:top w:val="nil"/>
+                <w:left w:val="nil"/>
+                <w:bottom w:val="nil"/>
+                <w:right w:val="nil"/>
+                <w:between w:val="nil"/>
+              </w:pBdr>
+              <w:spacing w:line="240" w:lineRule="auto"/>
+              <w:jc w:val="center"/>
+              <w:rPr>
+                <w:rFonts w:ascii="Montserrat" w:eastAsia="Montserrat" w:hAnsi="Montserrat" w:cs="Montserrat"/>
+                <w:sz w:val="20"/>
+                <w:szCs w:val="20"/>
+              </w:rPr>
+            </w:pPr>
+          </w:p>
+        </w:tc>
+      </w:tr>
+      <w:tr>
+        <w:trPr>
+          <w:trHeight w:val="189"/>
+        </w:trPr>
+        <w:tc>
+          <w:tcPr>
+            <w:tcW w:w="1975" w:type="dxa"/>
             <w:shd w:val="clear" w:color="auto" w:fill="auto"/>
             <w:tcMar>
               <w:top w:w="100" w:type="dxa"/>
@@ -2021,7 +2271,7 @@
                 <w:sz w:val="20"/>
                 <w:szCs w:val="20"/>
               </w:rPr>
-              <w:t>Descrição</w:t>
+              <w:t>Ano</w:t>
             </w:r>
           </w:p>
         </w:tc>
@@ -2062,7 +2312,7 @@
                 <w:sz w:val="20"/>
                 <w:szCs w:val="20"/>
               </w:rPr>
-              <w:t>Nome do Documento</w:t>
+              <w:t>Ano Solicitado</w:t>
             </w:r>
           </w:p>
         </w:tc>
@@ -2095,7 +2345,7 @@
                 <w:sz w:val="20"/>
                 <w:szCs w:val="20"/>
               </w:rPr>
-              <w:t>002</w:t>
+              <w:t>010</w:t>
             </w:r>
           </w:p>
         </w:tc>
@@ -2128,7 +2378,7 @@
                 <w:sz w:val="20"/>
                 <w:szCs w:val="20"/>
               </w:rPr>
-              <w:t>009</w:t>
+              <w:t>013</w:t>
             </w:r>
           </w:p>
         </w:tc>
@@ -2162,7 +2412,7 @@
                 <w:sz w:val="20"/>
                 <w:szCs w:val="20"/>
               </w:rPr>
-              <w:t>A(</w:t>
+              <w:t>N(</w:t>
             </w:r>
             <w:proofErr w:type="gramEnd"/>
             <w:r>
@@ -2171,7 +2421,7 @@
                 <w:sz w:val="20"/>
                 <w:szCs w:val="20"/>
               </w:rPr>
-              <w:t>8)</w:t>
+              <w:t>4)</w:t>
             </w:r>
           </w:p>
         </w:tc>
@@ -2198,6 +2448,310 @@
                 <w:szCs w:val="20"/>
               </w:rPr>
             </w:pPr>
+            <w:r>
+              <w:rPr>
+                <w:rFonts w:ascii="Montserrat" w:eastAsia="Montserrat" w:hAnsi="Montserrat" w:cs="Montserrat"/>
+                <w:sz w:val="20"/>
+                <w:szCs w:val="20"/>
+              </w:rPr>
+              <w:t>YYYY</w:t>
+            </w:r>
+          </w:p>
+        </w:tc>
+      </w:tr>
+      <w:tr>
+        <w:trPr>
+          <w:trHeight w:val="189"/>
+        </w:trPr>
+        <w:tc>
+          <w:tcPr>
+            <w:tcW w:w="1975" w:type="dxa"/>
+            <w:shd w:val="clear" w:color="auto" w:fill="D9D9D9" w:themeFill="background1" w:themeFillShade="D9"/>
+            <w:tcMar>
+              <w:top w:w="100" w:type="dxa"/>
+              <w:left w:w="100" w:type="dxa"/>
+              <w:bottom w:w="100" w:type="dxa"/>
+              <w:right w:w="100" w:type="dxa"/>
+            </w:tcMar>
+            <w:vAlign w:val="center"/>
+          </w:tcPr>
+          <w:p>
+            <w:pPr>
+              <w:widowControl w:val="0"/>
+              <w:pBdr>
+                <w:top w:val="nil"/>
+                <w:left w:val="nil"/>
+                <w:bottom w:val="nil"/>
+                <w:right w:val="nil"/>
+                <w:between w:val="nil"/>
+              </w:pBdr>
+              <w:spacing w:line="240" w:lineRule="auto"/>
+              <w:jc w:val="center"/>
+              <w:rPr>
+                <w:rFonts w:ascii="Montserrat" w:eastAsia="Montserrat" w:hAnsi="Montserrat" w:cs="Montserrat"/>
+                <w:sz w:val="20"/>
+                <w:szCs w:val="20"/>
+              </w:rPr>
+            </w:pPr>
+            <w:r>
+              <w:rPr>
+                <w:rFonts w:ascii="Montserrat" w:eastAsia="Montserrat" w:hAnsi="Montserrat" w:cs="Montserrat"/>
+                <w:sz w:val="20"/>
+                <w:szCs w:val="20"/>
+              </w:rPr>
+              <w:t>Data</w:t>
+            </w:r>
+          </w:p>
+        </w:tc>
+        <w:tc>
+          <w:tcPr>
+            <w:tcW w:w="2977" w:type="dxa"/>
+            <w:gridSpan w:val="2"/>
+            <w:shd w:val="clear" w:color="auto" w:fill="D9D9D9" w:themeFill="background1" w:themeFillShade="D9"/>
+            <w:tcMar>
+              <w:top w:w="100" w:type="dxa"/>
+              <w:left w:w="100" w:type="dxa"/>
+              <w:bottom w:w="100" w:type="dxa"/>
+              <w:right w:w="100" w:type="dxa"/>
+            </w:tcMar>
+            <w:vAlign w:val="center"/>
+          </w:tcPr>
+          <w:p>
+            <w:pPr>
+              <w:widowControl w:val="0"/>
+              <w:pBdr>
+                <w:top w:val="nil"/>
+                <w:left w:val="nil"/>
+                <w:bottom w:val="nil"/>
+                <w:right w:val="nil"/>
+                <w:between w:val="nil"/>
+              </w:pBdr>
+              <w:spacing w:line="240" w:lineRule="auto"/>
+              <w:jc w:val="center"/>
+              <w:rPr>
+                <w:rFonts w:ascii="Montserrat" w:eastAsia="Montserrat" w:hAnsi="Montserrat" w:cs="Montserrat"/>
+                <w:sz w:val="20"/>
+                <w:szCs w:val="20"/>
+              </w:rPr>
+            </w:pPr>
+            <w:r>
+              <w:rPr>
+                <w:rFonts w:ascii="Montserrat" w:eastAsia="Montserrat" w:hAnsi="Montserrat" w:cs="Montserrat"/>
+                <w:sz w:val="20"/>
+                <w:szCs w:val="20"/>
+              </w:rPr>
+              <w:t>Data do Backup</w:t>
+            </w:r>
+          </w:p>
+        </w:tc>
+        <w:tc>
+          <w:tcPr>
+            <w:tcW w:w="708" w:type="dxa"/>
+            <w:shd w:val="clear" w:color="auto" w:fill="D9D9D9" w:themeFill="background1" w:themeFillShade="D9"/>
+            <w:vAlign w:val="center"/>
+          </w:tcPr>
+          <w:p>
+            <w:pPr>
+              <w:widowControl w:val="0"/>
+              <w:pBdr>
+                <w:top w:val="nil"/>
+                <w:left w:val="nil"/>
+                <w:bottom w:val="nil"/>
+                <w:right w:val="nil"/>
+                <w:between w:val="nil"/>
+              </w:pBdr>
+              <w:spacing w:line="240" w:lineRule="auto"/>
+              <w:jc w:val="center"/>
+              <w:rPr>
+                <w:rFonts w:ascii="Montserrat" w:eastAsia="Montserrat" w:hAnsi="Montserrat" w:cs="Montserrat"/>
+                <w:sz w:val="20"/>
+                <w:szCs w:val="20"/>
+              </w:rPr>
+            </w:pPr>
+            <w:r>
+              <w:rPr>
+                <w:rFonts w:ascii="Montserrat" w:eastAsia="Montserrat" w:hAnsi="Montserrat" w:cs="Montserrat"/>
+                <w:sz w:val="20"/>
+                <w:szCs w:val="20"/>
+              </w:rPr>
+              <w:t>01</w:t>
+            </w:r>
+            <w:r>
+              <w:rPr>
+                <w:rFonts w:ascii="Montserrat" w:eastAsia="Montserrat" w:hAnsi="Montserrat" w:cs="Montserrat"/>
+                <w:sz w:val="20"/>
+                <w:szCs w:val="20"/>
+              </w:rPr>
+              <w:t>4</w:t>
+            </w:r>
+          </w:p>
+        </w:tc>
+        <w:tc>
+          <w:tcPr>
+            <w:tcW w:w="712" w:type="dxa"/>
+            <w:shd w:val="clear" w:color="auto" w:fill="D9D9D9" w:themeFill="background1" w:themeFillShade="D9"/>
+            <w:vAlign w:val="center"/>
+          </w:tcPr>
+          <w:p>
+            <w:pPr>
+              <w:widowControl w:val="0"/>
+              <w:pBdr>
+                <w:top w:val="nil"/>
+                <w:left w:val="nil"/>
+                <w:bottom w:val="nil"/>
+                <w:right w:val="nil"/>
+                <w:between w:val="nil"/>
+              </w:pBdr>
+              <w:spacing w:line="240" w:lineRule="auto"/>
+              <w:jc w:val="center"/>
+              <w:rPr>
+                <w:rFonts w:ascii="Montserrat" w:eastAsia="Montserrat" w:hAnsi="Montserrat" w:cs="Montserrat"/>
+                <w:sz w:val="20"/>
+                <w:szCs w:val="20"/>
+              </w:rPr>
+            </w:pPr>
+            <w:r>
+              <w:rPr>
+                <w:rFonts w:ascii="Montserrat" w:eastAsia="Montserrat" w:hAnsi="Montserrat" w:cs="Montserrat"/>
+                <w:sz w:val="20"/>
+                <w:szCs w:val="20"/>
+              </w:rPr>
+              <w:t>0</w:t>
+            </w:r>
+            <w:r>
+              <w:rPr>
+                <w:rFonts w:ascii="Montserrat" w:eastAsia="Montserrat" w:hAnsi="Montserrat" w:cs="Montserrat"/>
+                <w:sz w:val="20"/>
+                <w:szCs w:val="20"/>
+              </w:rPr>
+              <w:t>23</w:t>
+            </w:r>
+          </w:p>
+        </w:tc>
+        <w:tc>
+          <w:tcPr>
+            <w:tcW w:w="1065" w:type="dxa"/>
+            <w:shd w:val="clear" w:color="auto" w:fill="D9D9D9" w:themeFill="background1" w:themeFillShade="D9"/>
+            <w:vAlign w:val="center"/>
+          </w:tcPr>
+          <w:p>
+            <w:pPr>
+              <w:widowControl w:val="0"/>
+              <w:pBdr>
+                <w:top w:val="nil"/>
+                <w:left w:val="nil"/>
+                <w:bottom w:val="nil"/>
+                <w:right w:val="nil"/>
+                <w:between w:val="nil"/>
+              </w:pBdr>
+              <w:spacing w:line="240" w:lineRule="auto"/>
+              <w:jc w:val="center"/>
+              <w:rPr>
+                <w:rFonts w:ascii="Montserrat" w:eastAsia="Montserrat" w:hAnsi="Montserrat" w:cs="Montserrat"/>
+                <w:sz w:val="20"/>
+                <w:szCs w:val="20"/>
+              </w:rPr>
+            </w:pPr>
+            <w:proofErr w:type="gramStart"/>
+            <w:r>
+              <w:rPr>
+                <w:rFonts w:ascii="Montserrat" w:eastAsia="Montserrat" w:hAnsi="Montserrat" w:cs="Montserrat"/>
+                <w:sz w:val="20"/>
+                <w:szCs w:val="20"/>
+              </w:rPr>
+              <w:t>A</w:t>
+            </w:r>
+            <w:r>
+              <w:rPr>
+                <w:rFonts w:ascii="Montserrat" w:eastAsia="Montserrat" w:hAnsi="Montserrat" w:cs="Montserrat"/>
+                <w:sz w:val="20"/>
+                <w:szCs w:val="20"/>
+              </w:rPr>
+              <w:t>(</w:t>
+            </w:r>
+            <w:proofErr w:type="gramEnd"/>
+            <w:r>
+              <w:rPr>
+                <w:rFonts w:ascii="Montserrat" w:eastAsia="Montserrat" w:hAnsi="Montserrat" w:cs="Montserrat"/>
+                <w:sz w:val="20"/>
+                <w:szCs w:val="20"/>
+              </w:rPr>
+              <w:t>10</w:t>
+            </w:r>
+            <w:r>
+              <w:rPr>
+                <w:rFonts w:ascii="Montserrat" w:eastAsia="Montserrat" w:hAnsi="Montserrat" w:cs="Montserrat"/>
+                <w:sz w:val="20"/>
+                <w:szCs w:val="20"/>
+              </w:rPr>
+              <w:t>)</w:t>
+            </w:r>
+          </w:p>
+        </w:tc>
+        <w:tc>
+          <w:tcPr>
+            <w:tcW w:w="1487" w:type="dxa"/>
+            <w:shd w:val="clear" w:color="auto" w:fill="D9D9D9" w:themeFill="background1" w:themeFillShade="D9"/>
+            <w:vAlign w:val="center"/>
+          </w:tcPr>
+          <w:p>
+            <w:pPr>
+              <w:widowControl w:val="0"/>
+              <w:pBdr>
+                <w:top w:val="nil"/>
+                <w:left w:val="nil"/>
+                <w:bottom w:val="nil"/>
+                <w:right w:val="nil"/>
+                <w:between w:val="nil"/>
+              </w:pBdr>
+              <w:spacing w:line="240" w:lineRule="auto"/>
+              <w:jc w:val="center"/>
+              <w:rPr>
+                <w:rFonts w:ascii="Montserrat" w:eastAsia="Montserrat" w:hAnsi="Montserrat" w:cs="Montserrat"/>
+                <w:sz w:val="20"/>
+                <w:szCs w:val="20"/>
+              </w:rPr>
+            </w:pPr>
+            <w:r>
+              <w:rPr>
+                <w:rFonts w:ascii="Montserrat" w:eastAsia="Montserrat" w:hAnsi="Montserrat" w:cs="Montserrat"/>
+                <w:sz w:val="20"/>
+                <w:szCs w:val="20"/>
+              </w:rPr>
+              <w:t>DD</w:t>
+            </w:r>
+            <w:r>
+              <w:rPr>
+                <w:rFonts w:ascii="Montserrat" w:eastAsia="Montserrat" w:hAnsi="Montserrat" w:cs="Montserrat"/>
+                <w:sz w:val="20"/>
+                <w:szCs w:val="20"/>
+              </w:rPr>
+              <w:t>-</w:t>
+            </w:r>
+            <w:r>
+              <w:rPr>
+                <w:rFonts w:ascii="Montserrat" w:eastAsia="Montserrat" w:hAnsi="Montserrat" w:cs="Montserrat"/>
+                <w:sz w:val="20"/>
+                <w:szCs w:val="20"/>
+              </w:rPr>
+              <w:t>MM</w:t>
+            </w:r>
+            <w:r>
+              <w:rPr>
+                <w:rFonts w:ascii="Montserrat" w:eastAsia="Montserrat" w:hAnsi="Montserrat" w:cs="Montserrat"/>
+                <w:sz w:val="20"/>
+                <w:szCs w:val="20"/>
+              </w:rPr>
+              <w:t>-</w:t>
+            </w:r>
+            <w:r>
+              <w:rPr>
+                <w:rFonts w:ascii="Montserrat" w:eastAsia="Montserrat" w:hAnsi="Montserrat" w:cs="Montserrat"/>
+                <w:sz w:val="20"/>
+                <w:szCs w:val="20"/>
+              </w:rPr>
+              <w:t>YYYY</w:t>
+            </w:r>
           </w:p>
         </w:tc>
       </w:tr>
@@ -2241,7 +2795,7 @@
                 <w:sz w:val="20"/>
                 <w:szCs w:val="20"/>
               </w:rPr>
-              <w:t>Data</w:t>
+              <w:t>Brancos</w:t>
             </w:r>
           </w:p>
         </w:tc>
@@ -2282,7 +2836,7 @@
                 <w:sz w:val="20"/>
                 <w:szCs w:val="20"/>
               </w:rPr>
-              <w:t>Data do Backup</w:t>
+              <w:t>Complemento do Registro</w:t>
             </w:r>
           </w:p>
         </w:tc>
@@ -2315,7 +2869,15 @@
                 <w:sz w:val="20"/>
                 <w:szCs w:val="20"/>
               </w:rPr>
-              <w:t>010</w:t>
+              <w:t>0</w:t>
+            </w:r>
+            <w:r>
+              <w:rPr>
+                <w:rFonts w:ascii="Montserrat" w:eastAsia="Montserrat" w:hAnsi="Montserrat" w:cs="Montserrat"/>
+                <w:sz w:val="20"/>
+                <w:szCs w:val="20"/>
+              </w:rPr>
+              <w:t>24</w:t>
             </w:r>
           </w:p>
         </w:tc>
@@ -2348,15 +2910,15 @@
                 <w:sz w:val="20"/>
                 <w:szCs w:val="20"/>
               </w:rPr>
-              <w:t>01</w:t>
-            </w:r>
-            <w:r>
-              <w:rPr>
-                <w:rFonts w:ascii="Montserrat" w:eastAsia="Montserrat" w:hAnsi="Montserrat" w:cs="Montserrat"/>
-                <w:sz w:val="20"/>
-                <w:szCs w:val="20"/>
-              </w:rPr>
-              <w:t>9</w:t>
+              <w:t>2</w:t>
+            </w:r>
+            <w:r>
+              <w:rPr>
+                <w:rFonts w:ascii="Montserrat" w:eastAsia="Montserrat" w:hAnsi="Montserrat" w:cs="Montserrat"/>
+                <w:sz w:val="20"/>
+                <w:szCs w:val="20"/>
+              </w:rPr>
+              <w:t>40</w:t>
             </w:r>
           </w:p>
         </w:tc>
@@ -2390,15 +2952,7 @@
                 <w:sz w:val="20"/>
                 <w:szCs w:val="20"/>
               </w:rPr>
-              <w:t>A</w:t>
-            </w:r>
-            <w:r>
-              <w:rPr>
-                <w:rFonts w:ascii="Montserrat" w:eastAsia="Montserrat" w:hAnsi="Montserrat" w:cs="Montserrat"/>
-                <w:sz w:val="20"/>
-                <w:szCs w:val="20"/>
-              </w:rPr>
-              <w:t>(</w:t>
+              <w:t>N(</w:t>
             </w:r>
             <w:proofErr w:type="gramEnd"/>
             <w:r>
@@ -2407,239 +2961,6 @@
                 <w:sz w:val="20"/>
                 <w:szCs w:val="20"/>
               </w:rPr>
-              <w:t>10</w:t>
-            </w:r>
-            <w:r>
-              <w:rPr>
-                <w:rFonts w:ascii="Montserrat" w:eastAsia="Montserrat" w:hAnsi="Montserrat" w:cs="Montserrat"/>
-                <w:sz w:val="20"/>
-                <w:szCs w:val="20"/>
-              </w:rPr>
-              <w:t>)</w:t>
-            </w:r>
-          </w:p>
-        </w:tc>
-        <w:tc>
-          <w:tcPr>
-            <w:tcW w:w="1487" w:type="dxa"/>
-            <w:vAlign w:val="center"/>
-          </w:tcPr>
-          <w:p>
-            <w:pPr>
-              <w:widowControl w:val="0"/>
-              <w:pBdr>
-                <w:top w:val="nil"/>
-                <w:left w:val="nil"/>
-                <w:bottom w:val="nil"/>
-                <w:right w:val="nil"/>
-                <w:between w:val="nil"/>
-              </w:pBdr>
-              <w:spacing w:line="240" w:lineRule="auto"/>
-              <w:jc w:val="center"/>
-              <w:rPr>
-                <w:rFonts w:ascii="Montserrat" w:eastAsia="Montserrat" w:hAnsi="Montserrat" w:cs="Montserrat"/>
-                <w:sz w:val="20"/>
-                <w:szCs w:val="20"/>
-              </w:rPr>
-            </w:pPr>
-            <w:r>
-              <w:rPr>
-                <w:rFonts w:ascii="Montserrat" w:eastAsia="Montserrat" w:hAnsi="Montserrat" w:cs="Montserrat"/>
-                <w:sz w:val="20"/>
-                <w:szCs w:val="20"/>
-              </w:rPr>
-              <w:t>DD</w:t>
-            </w:r>
-            <w:r>
-              <w:rPr>
-                <w:rFonts w:ascii="Montserrat" w:eastAsia="Montserrat" w:hAnsi="Montserrat" w:cs="Montserrat"/>
-                <w:sz w:val="20"/>
-                <w:szCs w:val="20"/>
-              </w:rPr>
-              <w:t>-</w:t>
-            </w:r>
-            <w:r>
-              <w:rPr>
-                <w:rFonts w:ascii="Montserrat" w:eastAsia="Montserrat" w:hAnsi="Montserrat" w:cs="Montserrat"/>
-                <w:sz w:val="20"/>
-                <w:szCs w:val="20"/>
-              </w:rPr>
-              <w:t>MM</w:t>
-            </w:r>
-            <w:r>
-              <w:rPr>
-                <w:rFonts w:ascii="Montserrat" w:eastAsia="Montserrat" w:hAnsi="Montserrat" w:cs="Montserrat"/>
-                <w:sz w:val="20"/>
-                <w:szCs w:val="20"/>
-              </w:rPr>
-              <w:t>-</w:t>
-            </w:r>
-            <w:r>
-              <w:rPr>
-                <w:rFonts w:ascii="Montserrat" w:eastAsia="Montserrat" w:hAnsi="Montserrat" w:cs="Montserrat"/>
-                <w:sz w:val="20"/>
-                <w:szCs w:val="20"/>
-              </w:rPr>
-              <w:t>YYYY</w:t>
-            </w:r>
-          </w:p>
-        </w:tc>
-      </w:tr>
-      <w:tr>
-        <w:trPr>
-          <w:trHeight w:val="189"/>
-        </w:trPr>
-        <w:tc>
-          <w:tcPr>
-            <w:tcW w:w="1975" w:type="dxa"/>
-            <w:shd w:val="clear" w:color="auto" w:fill="auto"/>
-            <w:tcMar>
-              <w:top w:w="100" w:type="dxa"/>
-              <w:left w:w="100" w:type="dxa"/>
-              <w:bottom w:w="100" w:type="dxa"/>
-              <w:right w:w="100" w:type="dxa"/>
-            </w:tcMar>
-            <w:vAlign w:val="center"/>
-          </w:tcPr>
-          <w:p>
-            <w:pPr>
-              <w:widowControl w:val="0"/>
-              <w:pBdr>
-                <w:top w:val="nil"/>
-                <w:left w:val="nil"/>
-                <w:bottom w:val="nil"/>
-                <w:right w:val="nil"/>
-                <w:between w:val="nil"/>
-              </w:pBdr>
-              <w:spacing w:line="240" w:lineRule="auto"/>
-              <w:jc w:val="center"/>
-              <w:rPr>
-                <w:rFonts w:ascii="Montserrat" w:eastAsia="Montserrat" w:hAnsi="Montserrat" w:cs="Montserrat"/>
-                <w:sz w:val="20"/>
-                <w:szCs w:val="20"/>
-              </w:rPr>
-            </w:pPr>
-            <w:r>
-              <w:rPr>
-                <w:rFonts w:ascii="Montserrat" w:eastAsia="Montserrat" w:hAnsi="Montserrat" w:cs="Montserrat"/>
-                <w:sz w:val="20"/>
-                <w:szCs w:val="20"/>
-              </w:rPr>
-              <w:t>Brancos</w:t>
-            </w:r>
-          </w:p>
-        </w:tc>
-        <w:tc>
-          <w:tcPr>
-            <w:tcW w:w="2977" w:type="dxa"/>
-            <w:gridSpan w:val="2"/>
-            <w:shd w:val="clear" w:color="auto" w:fill="auto"/>
-            <w:tcMar>
-              <w:top w:w="100" w:type="dxa"/>
-              <w:left w:w="100" w:type="dxa"/>
-              <w:bottom w:w="100" w:type="dxa"/>
-              <w:right w:w="100" w:type="dxa"/>
-            </w:tcMar>
-            <w:vAlign w:val="center"/>
-          </w:tcPr>
-          <w:p>
-            <w:pPr>
-              <w:widowControl w:val="0"/>
-              <w:pBdr>
-                <w:top w:val="nil"/>
-                <w:left w:val="nil"/>
-                <w:bottom w:val="nil"/>
-                <w:right w:val="nil"/>
-                <w:between w:val="nil"/>
-              </w:pBdr>
-              <w:spacing w:line="240" w:lineRule="auto"/>
-              <w:jc w:val="center"/>
-              <w:rPr>
-                <w:rFonts w:ascii="Montserrat" w:eastAsia="Montserrat" w:hAnsi="Montserrat" w:cs="Montserrat"/>
-                <w:sz w:val="20"/>
-                <w:szCs w:val="20"/>
-              </w:rPr>
-            </w:pPr>
-            <w:r>
-              <w:rPr>
-                <w:rFonts w:ascii="Montserrat" w:eastAsia="Montserrat" w:hAnsi="Montserrat" w:cs="Montserrat"/>
-                <w:sz w:val="20"/>
-                <w:szCs w:val="20"/>
-              </w:rPr>
-              <w:t>Complemento do Registro</w:t>
-            </w:r>
-          </w:p>
-        </w:tc>
-        <w:tc>
-          <w:tcPr>
-            <w:tcW w:w="708" w:type="dxa"/>
-            <w:vAlign w:val="center"/>
-          </w:tcPr>
-          <w:p>
-            <w:pPr>
-              <w:widowControl w:val="0"/>
-              <w:pBdr>
-                <w:top w:val="nil"/>
-                <w:left w:val="nil"/>
-                <w:bottom w:val="nil"/>
-                <w:right w:val="nil"/>
-                <w:between w:val="nil"/>
-              </w:pBdr>
-              <w:spacing w:line="240" w:lineRule="auto"/>
-              <w:jc w:val="center"/>
-              <w:rPr>
-                <w:rFonts w:ascii="Montserrat" w:eastAsia="Montserrat" w:hAnsi="Montserrat" w:cs="Montserrat"/>
-                <w:sz w:val="20"/>
-                <w:szCs w:val="20"/>
-              </w:rPr>
-            </w:pPr>
-            <w:r>
-              <w:rPr>
-                <w:rFonts w:ascii="Montserrat" w:eastAsia="Montserrat" w:hAnsi="Montserrat" w:cs="Montserrat"/>
-                <w:sz w:val="20"/>
-                <w:szCs w:val="20"/>
-              </w:rPr>
-              <w:t>0</w:t>
-            </w:r>
-            <w:r>
-              <w:rPr>
-                <w:rFonts w:ascii="Montserrat" w:eastAsia="Montserrat" w:hAnsi="Montserrat" w:cs="Montserrat"/>
-                <w:sz w:val="20"/>
-                <w:szCs w:val="20"/>
-              </w:rPr>
-              <w:t>19</w:t>
-            </w:r>
-          </w:p>
-        </w:tc>
-        <w:tc>
-          <w:tcPr>
-            <w:tcW w:w="712" w:type="dxa"/>
-            <w:vAlign w:val="center"/>
-          </w:tcPr>
-          <w:p>
-            <w:pPr>
-              <w:widowControl w:val="0"/>
-              <w:pBdr>
-                <w:top w:val="nil"/>
-                <w:left w:val="nil"/>
-                <w:bottom w:val="nil"/>
-                <w:right w:val="nil"/>
-                <w:between w:val="nil"/>
-              </w:pBdr>
-              <w:spacing w:line="240" w:lineRule="auto"/>
-              <w:jc w:val="center"/>
-              <w:rPr>
-                <w:rFonts w:ascii="Montserrat" w:eastAsia="Montserrat" w:hAnsi="Montserrat" w:cs="Montserrat"/>
-                <w:sz w:val="20"/>
-                <w:szCs w:val="20"/>
-              </w:rPr>
-            </w:pPr>
-            <w:r>
-              <w:rPr>
-                <w:rFonts w:ascii="Montserrat" w:eastAsia="Montserrat" w:hAnsi="Montserrat" w:cs="Montserrat"/>
-                <w:sz w:val="20"/>
-                <w:szCs w:val="20"/>
-              </w:rPr>
               <w:t>2</w:t>
             </w:r>
             <w:r>
@@ -2648,50 +2969,7 @@
                 <w:sz w:val="20"/>
                 <w:szCs w:val="20"/>
               </w:rPr>
-              <w:t>40</w:t>
-            </w:r>
-          </w:p>
-        </w:tc>
-        <w:tc>
-          <w:tcPr>
-            <w:tcW w:w="1065" w:type="dxa"/>
-            <w:vAlign w:val="center"/>
-          </w:tcPr>
-          <w:p>
-            <w:pPr>
-              <w:widowControl w:val="0"/>
-              <w:pBdr>
-                <w:top w:val="nil"/>
-                <w:left w:val="nil"/>
-                <w:bottom w:val="nil"/>
-                <w:right w:val="nil"/>
-                <w:between w:val="nil"/>
-              </w:pBdr>
-              <w:spacing w:line="240" w:lineRule="auto"/>
-              <w:jc w:val="center"/>
-              <w:rPr>
-                <w:rFonts w:ascii="Montserrat" w:eastAsia="Montserrat" w:hAnsi="Montserrat" w:cs="Montserrat"/>
-                <w:sz w:val="20"/>
-                <w:szCs w:val="20"/>
-              </w:rPr>
-            </w:pPr>
-            <w:proofErr w:type="gramStart"/>
-            <w:r>
-              <w:rPr>
-                <w:rFonts w:ascii="Montserrat" w:eastAsia="Montserrat" w:hAnsi="Montserrat" w:cs="Montserrat"/>
-                <w:sz w:val="20"/>
-                <w:szCs w:val="20"/>
-              </w:rPr>
-              <w:t>N(</w:t>
-            </w:r>
-            <w:proofErr w:type="gramEnd"/>
-            <w:r>
-              <w:rPr>
-                <w:rFonts w:ascii="Montserrat" w:eastAsia="Montserrat" w:hAnsi="Montserrat" w:cs="Montserrat"/>
-                <w:sz w:val="20"/>
-                <w:szCs w:val="20"/>
-              </w:rPr>
-              <w:t>222</w:t>
+              <w:t>17</w:t>
             </w:r>
             <w:r>
               <w:rPr>
@@ -3430,6 +3708,246 @@
         <w:tc>
           <w:tcPr>
             <w:tcW w:w="2127" w:type="dxa"/>
+            <w:shd w:val="clear" w:color="auto" w:fill="D9D9D9" w:themeFill="background1" w:themeFillShade="D9"/>
+            <w:tcMar>
+              <w:top w:w="100" w:type="dxa"/>
+              <w:left w:w="100" w:type="dxa"/>
+              <w:bottom w:w="100" w:type="dxa"/>
+              <w:right w:w="100" w:type="dxa"/>
+            </w:tcMar>
+            <w:vAlign w:val="center"/>
+          </w:tcPr>
+          <w:p>
+            <w:pPr>
+              <w:widowControl w:val="0"/>
+              <w:pBdr>
+                <w:top w:val="nil"/>
+                <w:left w:val="nil"/>
+                <w:bottom w:val="nil"/>
+                <w:right w:val="nil"/>
+                <w:between w:val="nil"/>
+              </w:pBdr>
+              <w:spacing w:line="240" w:lineRule="auto"/>
+              <w:jc w:val="center"/>
+              <w:rPr>
+                <w:rFonts w:ascii="Montserrat" w:eastAsia="Montserrat" w:hAnsi="Montserrat" w:cs="Montserrat"/>
+                <w:sz w:val="20"/>
+                <w:szCs w:val="20"/>
+              </w:rPr>
+            </w:pPr>
+            <w:r>
+              <w:rPr>
+                <w:rFonts w:ascii="Montserrat" w:eastAsia="Montserrat" w:hAnsi="Montserrat" w:cs="Montserrat"/>
+                <w:sz w:val="20"/>
+                <w:szCs w:val="20"/>
+              </w:rPr>
+              <w:t>Descrição</w:t>
+            </w:r>
+          </w:p>
+        </w:tc>
+        <w:tc>
+          <w:tcPr>
+            <w:tcW w:w="2977" w:type="dxa"/>
+            <w:gridSpan w:val="2"/>
+            <w:shd w:val="clear" w:color="auto" w:fill="D9D9D9" w:themeFill="background1" w:themeFillShade="D9"/>
+            <w:tcMar>
+              <w:top w:w="100" w:type="dxa"/>
+              <w:left w:w="100" w:type="dxa"/>
+              <w:bottom w:w="100" w:type="dxa"/>
+              <w:right w:w="100" w:type="dxa"/>
+            </w:tcMar>
+            <w:vAlign w:val="center"/>
+          </w:tcPr>
+          <w:p>
+            <w:pPr>
+              <w:widowControl w:val="0"/>
+              <w:pBdr>
+                <w:top w:val="nil"/>
+                <w:left w:val="nil"/>
+                <w:bottom w:val="nil"/>
+                <w:right w:val="nil"/>
+                <w:between w:val="nil"/>
+              </w:pBdr>
+              <w:spacing w:line="240" w:lineRule="auto"/>
+              <w:jc w:val="center"/>
+              <w:rPr>
+                <w:rFonts w:ascii="Montserrat" w:eastAsia="Montserrat" w:hAnsi="Montserrat" w:cs="Montserrat"/>
+                <w:sz w:val="20"/>
+                <w:szCs w:val="20"/>
+              </w:rPr>
+            </w:pPr>
+            <w:r>
+              <w:rPr>
+                <w:rFonts w:ascii="Montserrat" w:eastAsia="Montserrat" w:hAnsi="Montserrat" w:cs="Montserrat"/>
+                <w:sz w:val="20"/>
+                <w:szCs w:val="20"/>
+              </w:rPr>
+              <w:t>Descrição do Feriado</w:t>
+            </w:r>
+          </w:p>
+        </w:tc>
+        <w:tc>
+          <w:tcPr>
+            <w:tcW w:w="708" w:type="dxa"/>
+            <w:shd w:val="clear" w:color="auto" w:fill="D9D9D9" w:themeFill="background1" w:themeFillShade="D9"/>
+            <w:vAlign w:val="center"/>
+          </w:tcPr>
+          <w:p>
+            <w:pPr>
+              <w:widowControl w:val="0"/>
+              <w:pBdr>
+                <w:top w:val="nil"/>
+                <w:left w:val="nil"/>
+                <w:bottom w:val="nil"/>
+                <w:right w:val="nil"/>
+                <w:between w:val="nil"/>
+              </w:pBdr>
+              <w:spacing w:line="240" w:lineRule="auto"/>
+              <w:jc w:val="center"/>
+              <w:rPr>
+                <w:rFonts w:ascii="Montserrat" w:eastAsia="Montserrat" w:hAnsi="Montserrat" w:cs="Montserrat"/>
+                <w:sz w:val="20"/>
+                <w:szCs w:val="20"/>
+              </w:rPr>
+            </w:pPr>
+            <w:r>
+              <w:rPr>
+                <w:rFonts w:ascii="Montserrat" w:eastAsia="Montserrat" w:hAnsi="Montserrat" w:cs="Montserrat"/>
+                <w:sz w:val="20"/>
+                <w:szCs w:val="20"/>
+              </w:rPr>
+              <w:t>0</w:t>
+            </w:r>
+            <w:r>
+              <w:rPr>
+                <w:rFonts w:ascii="Montserrat" w:eastAsia="Montserrat" w:hAnsi="Montserrat" w:cs="Montserrat"/>
+                <w:sz w:val="20"/>
+                <w:szCs w:val="20"/>
+              </w:rPr>
+              <w:t>02</w:t>
+            </w:r>
+          </w:p>
+        </w:tc>
+        <w:tc>
+          <w:tcPr>
+            <w:tcW w:w="712" w:type="dxa"/>
+            <w:shd w:val="clear" w:color="auto" w:fill="D9D9D9" w:themeFill="background1" w:themeFillShade="D9"/>
+            <w:vAlign w:val="center"/>
+          </w:tcPr>
+          <w:p>
+            <w:pPr>
+              <w:widowControl w:val="0"/>
+              <w:pBdr>
+                <w:top w:val="nil"/>
+                <w:left w:val="nil"/>
+                <w:bottom w:val="nil"/>
+                <w:right w:val="nil"/>
+                <w:between w:val="nil"/>
+              </w:pBdr>
+              <w:spacing w:line="240" w:lineRule="auto"/>
+              <w:jc w:val="center"/>
+              <w:rPr>
+                <w:rFonts w:ascii="Montserrat" w:eastAsia="Montserrat" w:hAnsi="Montserrat" w:cs="Montserrat"/>
+                <w:sz w:val="20"/>
+                <w:szCs w:val="20"/>
+              </w:rPr>
+            </w:pPr>
+            <w:r>
+              <w:rPr>
+                <w:rFonts w:ascii="Montserrat" w:eastAsia="Montserrat" w:hAnsi="Montserrat" w:cs="Montserrat"/>
+                <w:sz w:val="20"/>
+                <w:szCs w:val="20"/>
+              </w:rPr>
+              <w:t>061</w:t>
+            </w:r>
+          </w:p>
+        </w:tc>
+        <w:tc>
+          <w:tcPr>
+            <w:tcW w:w="1065" w:type="dxa"/>
+            <w:shd w:val="clear" w:color="auto" w:fill="D9D9D9" w:themeFill="background1" w:themeFillShade="D9"/>
+            <w:vAlign w:val="center"/>
+          </w:tcPr>
+          <w:p>
+            <w:pPr>
+              <w:widowControl w:val="0"/>
+              <w:pBdr>
+                <w:top w:val="nil"/>
+                <w:left w:val="nil"/>
+                <w:bottom w:val="nil"/>
+                <w:right w:val="nil"/>
+                <w:between w:val="nil"/>
+              </w:pBdr>
+              <w:spacing w:line="240" w:lineRule="auto"/>
+              <w:jc w:val="center"/>
+              <w:rPr>
+                <w:rFonts w:ascii="Montserrat" w:eastAsia="Montserrat" w:hAnsi="Montserrat" w:cs="Montserrat"/>
+                <w:sz w:val="20"/>
+                <w:szCs w:val="20"/>
+              </w:rPr>
+            </w:pPr>
+            <w:proofErr w:type="gramStart"/>
+            <w:r>
+              <w:rPr>
+                <w:rFonts w:ascii="Montserrat" w:eastAsia="Montserrat" w:hAnsi="Montserrat" w:cs="Montserrat"/>
+                <w:sz w:val="20"/>
+                <w:szCs w:val="20"/>
+              </w:rPr>
+              <w:t>A(</w:t>
+            </w:r>
+            <w:proofErr w:type="gramEnd"/>
+            <w:r>
+              <w:rPr>
+                <w:rFonts w:ascii="Montserrat" w:eastAsia="Montserrat" w:hAnsi="Montserrat" w:cs="Montserrat"/>
+                <w:sz w:val="20"/>
+                <w:szCs w:val="20"/>
+              </w:rPr>
+              <w:t>6</w:t>
+            </w:r>
+            <w:r>
+              <w:rPr>
+                <w:rFonts w:ascii="Montserrat" w:eastAsia="Montserrat" w:hAnsi="Montserrat" w:cs="Montserrat"/>
+                <w:sz w:val="20"/>
+                <w:szCs w:val="20"/>
+              </w:rPr>
+              <w:t>0)</w:t>
+            </w:r>
+          </w:p>
+        </w:tc>
+        <w:tc>
+          <w:tcPr>
+            <w:tcW w:w="1487" w:type="dxa"/>
+            <w:shd w:val="clear" w:color="auto" w:fill="D9D9D9" w:themeFill="background1" w:themeFillShade="D9"/>
+            <w:vAlign w:val="center"/>
+          </w:tcPr>
+          <w:p>
+            <w:pPr>
+              <w:widowControl w:val="0"/>
+              <w:pBdr>
+                <w:top w:val="nil"/>
+                <w:left w:val="nil"/>
+                <w:bottom w:val="nil"/>
+                <w:right w:val="nil"/>
+                <w:between w:val="nil"/>
+              </w:pBdr>
+              <w:spacing w:line="240" w:lineRule="auto"/>
+              <w:jc w:val="center"/>
+              <w:rPr>
+                <w:rFonts w:ascii="Montserrat" w:eastAsia="Montserrat" w:hAnsi="Montserrat" w:cs="Montserrat"/>
+                <w:sz w:val="20"/>
+                <w:szCs w:val="20"/>
+              </w:rPr>
+            </w:pPr>
+          </w:p>
+        </w:tc>
+      </w:tr>
+      <w:tr>
+        <w:trPr>
+          <w:trHeight w:val="189"/>
+        </w:trPr>
+        <w:tc>
+          <w:tcPr>
+            <w:tcW w:w="2127" w:type="dxa"/>
             <w:shd w:val="clear" w:color="auto" w:fill="auto"/>
             <w:tcMar>
               <w:top w:w="100" w:type="dxa"/>
@@ -3463,7 +3981,7 @@
                 <w:sz w:val="20"/>
                 <w:szCs w:val="20"/>
               </w:rPr>
-              <w:t>Descrição</w:t>
+              <w:t>Data</w:t>
             </w:r>
           </w:p>
         </w:tc>
@@ -3504,7 +4022,7 @@
                 <w:sz w:val="20"/>
                 <w:szCs w:val="20"/>
               </w:rPr>
-              <w:t>Descrição do Feriado</w:t>
+              <w:t>Data do Feriado</w:t>
             </w:r>
           </w:p>
         </w:tc>
@@ -3537,15 +4055,7 @@
                 <w:sz w:val="20"/>
                 <w:szCs w:val="20"/>
               </w:rPr>
-              <w:t>0</w:t>
-            </w:r>
-            <w:r>
-              <w:rPr>
-                <w:rFonts w:ascii="Montserrat" w:eastAsia="Montserrat" w:hAnsi="Montserrat" w:cs="Montserrat"/>
-                <w:sz w:val="20"/>
-                <w:szCs w:val="20"/>
-              </w:rPr>
-              <w:t>02</w:t>
+              <w:t>062</w:t>
             </w:r>
           </w:p>
         </w:tc>
@@ -3578,7 +4088,7 @@
                 <w:sz w:val="20"/>
                 <w:szCs w:val="20"/>
               </w:rPr>
-              <w:t>061</w:t>
+              <w:t>071</w:t>
             </w:r>
           </w:p>
         </w:tc>
@@ -3612,7 +4122,15 @@
                 <w:sz w:val="20"/>
                 <w:szCs w:val="20"/>
               </w:rPr>
-              <w:t>A(</w:t>
+              <w:t>A</w:t>
+            </w:r>
+            <w:r>
+              <w:rPr>
+                <w:rFonts w:ascii="Montserrat" w:eastAsia="Montserrat" w:hAnsi="Montserrat" w:cs="Montserrat"/>
+                <w:sz w:val="20"/>
+                <w:szCs w:val="20"/>
+              </w:rPr>
+              <w:t>(</w:t>
             </w:r>
             <w:proofErr w:type="gramEnd"/>
             <w:r>
@@ -3621,15 +4139,15 @@
                 <w:sz w:val="20"/>
                 <w:szCs w:val="20"/>
               </w:rPr>
-              <w:t>6</w:t>
-            </w:r>
-            <w:r>
-              <w:rPr>
-                <w:rFonts w:ascii="Montserrat" w:eastAsia="Montserrat" w:hAnsi="Montserrat" w:cs="Montserrat"/>
-                <w:sz w:val="20"/>
-                <w:szCs w:val="20"/>
-              </w:rPr>
-              <w:t>0)</w:t>
+              <w:t>10</w:t>
+            </w:r>
+            <w:r>
+              <w:rPr>
+                <w:rFonts w:ascii="Montserrat" w:eastAsia="Montserrat" w:hAnsi="Montserrat" w:cs="Montserrat"/>
+                <w:sz w:val="20"/>
+                <w:szCs w:val="20"/>
+              </w:rPr>
+              <w:t>)</w:t>
             </w:r>
           </w:p>
         </w:tc>
@@ -3656,6 +4174,46 @@
                 <w:szCs w:val="20"/>
               </w:rPr>
             </w:pPr>
+            <w:r>
+              <w:rPr>
+                <w:rFonts w:ascii="Montserrat" w:eastAsia="Montserrat" w:hAnsi="Montserrat" w:cs="Montserrat"/>
+                <w:sz w:val="20"/>
+                <w:szCs w:val="20"/>
+              </w:rPr>
+              <w:t>DD</w:t>
+            </w:r>
+            <w:r>
+              <w:rPr>
+                <w:rFonts w:ascii="Montserrat" w:eastAsia="Montserrat" w:hAnsi="Montserrat" w:cs="Montserrat"/>
+                <w:sz w:val="20"/>
+                <w:szCs w:val="20"/>
+              </w:rPr>
+              <w:t>-</w:t>
+            </w:r>
+            <w:r>
+              <w:rPr>
+                <w:rFonts w:ascii="Montserrat" w:eastAsia="Montserrat" w:hAnsi="Montserrat" w:cs="Montserrat"/>
+                <w:sz w:val="20"/>
+                <w:szCs w:val="20"/>
+              </w:rPr>
+              <w:t>MM</w:t>
+            </w:r>
+            <w:r>
+              <w:rPr>
+                <w:rFonts w:ascii="Montserrat" w:eastAsia="Montserrat" w:hAnsi="Montserrat" w:cs="Montserrat"/>
+                <w:sz w:val="20"/>
+                <w:szCs w:val="20"/>
+              </w:rPr>
+              <w:t>-</w:t>
+            </w:r>
+            <w:r>
+              <w:rPr>
+                <w:rFonts w:ascii="Montserrat" w:eastAsia="Montserrat" w:hAnsi="Montserrat" w:cs="Montserrat"/>
+                <w:sz w:val="20"/>
+                <w:szCs w:val="20"/>
+              </w:rPr>
+              <w:t>YYYY</w:t>
+            </w:r>
           </w:p>
         </w:tc>
       </w:tr>
@@ -3699,7 +4257,8 @@
                 <w:sz w:val="20"/>
                 <w:szCs w:val="20"/>
               </w:rPr>
-              <w:t>Data</w:t>
+              <w:lastRenderedPageBreak/>
+              <w:t>Cidade</w:t>
             </w:r>
           </w:p>
         </w:tc>
@@ -3740,7 +4299,7 @@
                 <w:sz w:val="20"/>
                 <w:szCs w:val="20"/>
               </w:rPr>
-              <w:t>Data do Feriado</w:t>
+              <w:t>Nome da Cidade</w:t>
             </w:r>
           </w:p>
         </w:tc>
@@ -3773,7 +4332,7 @@
                 <w:sz w:val="20"/>
                 <w:szCs w:val="20"/>
               </w:rPr>
-              <w:t>062</w:t>
+              <w:t>072</w:t>
             </w:r>
           </w:p>
         </w:tc>
@@ -3806,7 +4365,23 @@
                 <w:sz w:val="20"/>
                 <w:szCs w:val="20"/>
               </w:rPr>
-              <w:t>071</w:t>
+              <w:t>1</w:t>
+            </w:r>
+            <w:r>
+              <w:rPr>
+                <w:rFonts w:ascii="Montserrat" w:eastAsia="Montserrat" w:hAnsi="Montserrat" w:cs="Montserrat"/>
+                <w:sz w:val="20"/>
+                <w:szCs w:val="20"/>
+              </w:rPr>
+              <w:t>1</w:t>
+            </w:r>
+            <w:r>
+              <w:rPr>
+                <w:rFonts w:ascii="Montserrat" w:eastAsia="Montserrat" w:hAnsi="Montserrat" w:cs="Montserrat"/>
+                <w:sz w:val="20"/>
+                <w:szCs w:val="20"/>
+              </w:rPr>
+              <w:t>1</w:t>
             </w:r>
           </w:p>
         </w:tc>
@@ -3840,15 +4415,7 @@
                 <w:sz w:val="20"/>
                 <w:szCs w:val="20"/>
               </w:rPr>
-              <w:t>A</w:t>
-            </w:r>
-            <w:r>
-              <w:rPr>
-                <w:rFonts w:ascii="Montserrat" w:eastAsia="Montserrat" w:hAnsi="Montserrat" w:cs="Montserrat"/>
-                <w:sz w:val="20"/>
-                <w:szCs w:val="20"/>
-              </w:rPr>
-              <w:t>(</w:t>
+              <w:t>A(</w:t>
             </w:r>
             <w:proofErr w:type="gramEnd"/>
             <w:r>
@@ -3857,7 +4424,7 @@
                 <w:sz w:val="20"/>
                 <w:szCs w:val="20"/>
               </w:rPr>
-              <w:t>10</w:t>
+              <w:t>40</w:t>
             </w:r>
             <w:r>
               <w:rPr>
@@ -3892,46 +4459,262 @@
                 <w:szCs w:val="20"/>
               </w:rPr>
             </w:pPr>
-            <w:r>
-              <w:rPr>
-                <w:rFonts w:ascii="Montserrat" w:eastAsia="Montserrat" w:hAnsi="Montserrat" w:cs="Montserrat"/>
-                <w:sz w:val="20"/>
-                <w:szCs w:val="20"/>
-              </w:rPr>
-              <w:t>DD</w:t>
-            </w:r>
-            <w:r>
-              <w:rPr>
-                <w:rFonts w:ascii="Montserrat" w:eastAsia="Montserrat" w:hAnsi="Montserrat" w:cs="Montserrat"/>
-                <w:sz w:val="20"/>
-                <w:szCs w:val="20"/>
-              </w:rPr>
-              <w:t>-</w:t>
-            </w:r>
-            <w:r>
-              <w:rPr>
-                <w:rFonts w:ascii="Montserrat" w:eastAsia="Montserrat" w:hAnsi="Montserrat" w:cs="Montserrat"/>
-                <w:sz w:val="20"/>
-                <w:szCs w:val="20"/>
-              </w:rPr>
-              <w:t>MM</w:t>
-            </w:r>
-            <w:r>
-              <w:rPr>
-                <w:rFonts w:ascii="Montserrat" w:eastAsia="Montserrat" w:hAnsi="Montserrat" w:cs="Montserrat"/>
-                <w:sz w:val="20"/>
-                <w:szCs w:val="20"/>
-              </w:rPr>
-              <w:t>-</w:t>
-            </w:r>
-            <w:r>
-              <w:rPr>
-                <w:rFonts w:ascii="Montserrat" w:eastAsia="Montserrat" w:hAnsi="Montserrat" w:cs="Montserrat"/>
-                <w:sz w:val="20"/>
-                <w:szCs w:val="20"/>
-              </w:rPr>
-              <w:t>YYYY</w:t>
-            </w:r>
+          </w:p>
+        </w:tc>
+      </w:tr>
+      <w:tr>
+        <w:trPr>
+          <w:trHeight w:val="189"/>
+        </w:trPr>
+        <w:tc>
+          <w:tcPr>
+            <w:tcW w:w="2127" w:type="dxa"/>
+            <w:shd w:val="clear" w:color="auto" w:fill="D9D9D9" w:themeFill="background1" w:themeFillShade="D9"/>
+            <w:tcMar>
+              <w:top w:w="100" w:type="dxa"/>
+              <w:left w:w="100" w:type="dxa"/>
+              <w:bottom w:w="100" w:type="dxa"/>
+              <w:right w:w="100" w:type="dxa"/>
+            </w:tcMar>
+            <w:vAlign w:val="center"/>
+          </w:tcPr>
+          <w:p>
+            <w:pPr>
+              <w:widowControl w:val="0"/>
+              <w:pBdr>
+                <w:top w:val="nil"/>
+                <w:left w:val="nil"/>
+                <w:bottom w:val="nil"/>
+                <w:right w:val="nil"/>
+                <w:between w:val="nil"/>
+              </w:pBdr>
+              <w:spacing w:line="240" w:lineRule="auto"/>
+              <w:jc w:val="center"/>
+              <w:rPr>
+                <w:rFonts w:ascii="Montserrat" w:eastAsia="Montserrat" w:hAnsi="Montserrat" w:cs="Montserrat"/>
+                <w:sz w:val="20"/>
+                <w:szCs w:val="20"/>
+              </w:rPr>
+            </w:pPr>
+            <w:r>
+              <w:rPr>
+                <w:rFonts w:ascii="Montserrat" w:eastAsia="Montserrat" w:hAnsi="Montserrat" w:cs="Montserrat"/>
+                <w:sz w:val="20"/>
+                <w:szCs w:val="20"/>
+              </w:rPr>
+              <w:t>Estado</w:t>
+            </w:r>
+          </w:p>
+        </w:tc>
+        <w:tc>
+          <w:tcPr>
+            <w:tcW w:w="2977" w:type="dxa"/>
+            <w:gridSpan w:val="2"/>
+            <w:shd w:val="clear" w:color="auto" w:fill="D9D9D9" w:themeFill="background1" w:themeFillShade="D9"/>
+            <w:tcMar>
+              <w:top w:w="100" w:type="dxa"/>
+              <w:left w:w="100" w:type="dxa"/>
+              <w:bottom w:w="100" w:type="dxa"/>
+              <w:right w:w="100" w:type="dxa"/>
+            </w:tcMar>
+            <w:vAlign w:val="center"/>
+          </w:tcPr>
+          <w:p>
+            <w:pPr>
+              <w:widowControl w:val="0"/>
+              <w:pBdr>
+                <w:top w:val="nil"/>
+                <w:left w:val="nil"/>
+                <w:bottom w:val="nil"/>
+                <w:right w:val="nil"/>
+                <w:between w:val="nil"/>
+              </w:pBdr>
+              <w:spacing w:line="240" w:lineRule="auto"/>
+              <w:jc w:val="center"/>
+              <w:rPr>
+                <w:rFonts w:ascii="Montserrat" w:eastAsia="Montserrat" w:hAnsi="Montserrat" w:cs="Montserrat"/>
+                <w:sz w:val="20"/>
+                <w:szCs w:val="20"/>
+              </w:rPr>
+            </w:pPr>
+            <w:r>
+              <w:rPr>
+                <w:rFonts w:ascii="Montserrat" w:eastAsia="Montserrat" w:hAnsi="Montserrat" w:cs="Montserrat"/>
+                <w:sz w:val="20"/>
+                <w:szCs w:val="20"/>
+              </w:rPr>
+              <w:t>Nome do Estado</w:t>
+            </w:r>
+          </w:p>
+        </w:tc>
+        <w:tc>
+          <w:tcPr>
+            <w:tcW w:w="708" w:type="dxa"/>
+            <w:shd w:val="clear" w:color="auto" w:fill="D9D9D9" w:themeFill="background1" w:themeFillShade="D9"/>
+            <w:vAlign w:val="center"/>
+          </w:tcPr>
+          <w:p>
+            <w:pPr>
+              <w:widowControl w:val="0"/>
+              <w:pBdr>
+                <w:top w:val="nil"/>
+                <w:left w:val="nil"/>
+                <w:bottom w:val="nil"/>
+                <w:right w:val="nil"/>
+                <w:between w:val="nil"/>
+              </w:pBdr>
+              <w:spacing w:line="240" w:lineRule="auto"/>
+              <w:jc w:val="center"/>
+              <w:rPr>
+                <w:rFonts w:ascii="Montserrat" w:eastAsia="Montserrat" w:hAnsi="Montserrat" w:cs="Montserrat"/>
+                <w:sz w:val="20"/>
+                <w:szCs w:val="20"/>
+              </w:rPr>
+            </w:pPr>
+            <w:r>
+              <w:rPr>
+                <w:rFonts w:ascii="Montserrat" w:eastAsia="Montserrat" w:hAnsi="Montserrat" w:cs="Montserrat"/>
+                <w:sz w:val="20"/>
+                <w:szCs w:val="20"/>
+              </w:rPr>
+              <w:t>1</w:t>
+            </w:r>
+            <w:r>
+              <w:rPr>
+                <w:rFonts w:ascii="Montserrat" w:eastAsia="Montserrat" w:hAnsi="Montserrat" w:cs="Montserrat"/>
+                <w:sz w:val="20"/>
+                <w:szCs w:val="20"/>
+              </w:rPr>
+              <w:t>12</w:t>
+            </w:r>
+          </w:p>
+        </w:tc>
+        <w:tc>
+          <w:tcPr>
+            <w:tcW w:w="712" w:type="dxa"/>
+            <w:shd w:val="clear" w:color="auto" w:fill="D9D9D9" w:themeFill="background1" w:themeFillShade="D9"/>
+            <w:vAlign w:val="center"/>
+          </w:tcPr>
+          <w:p>
+            <w:pPr>
+              <w:widowControl w:val="0"/>
+              <w:pBdr>
+                <w:top w:val="nil"/>
+                <w:left w:val="nil"/>
+                <w:bottom w:val="nil"/>
+                <w:right w:val="nil"/>
+                <w:between w:val="nil"/>
+              </w:pBdr>
+              <w:spacing w:line="240" w:lineRule="auto"/>
+              <w:jc w:val="center"/>
+              <w:rPr>
+                <w:rFonts w:ascii="Montserrat" w:eastAsia="Montserrat" w:hAnsi="Montserrat" w:cs="Montserrat"/>
+                <w:sz w:val="20"/>
+                <w:szCs w:val="20"/>
+              </w:rPr>
+            </w:pPr>
+            <w:r>
+              <w:rPr>
+                <w:rFonts w:ascii="Montserrat" w:eastAsia="Montserrat" w:hAnsi="Montserrat" w:cs="Montserrat"/>
+                <w:sz w:val="20"/>
+                <w:szCs w:val="20"/>
+              </w:rPr>
+              <w:t>1</w:t>
+            </w:r>
+            <w:r>
+              <w:rPr>
+                <w:rFonts w:ascii="Montserrat" w:eastAsia="Montserrat" w:hAnsi="Montserrat" w:cs="Montserrat"/>
+                <w:sz w:val="20"/>
+                <w:szCs w:val="20"/>
+              </w:rPr>
+              <w:t>7</w:t>
+            </w:r>
+            <w:r>
+              <w:rPr>
+                <w:rFonts w:ascii="Montserrat" w:eastAsia="Montserrat" w:hAnsi="Montserrat" w:cs="Montserrat"/>
+                <w:sz w:val="20"/>
+                <w:szCs w:val="20"/>
+              </w:rPr>
+              <w:t>1</w:t>
+            </w:r>
+          </w:p>
+        </w:tc>
+        <w:tc>
+          <w:tcPr>
+            <w:tcW w:w="1065" w:type="dxa"/>
+            <w:shd w:val="clear" w:color="auto" w:fill="D9D9D9" w:themeFill="background1" w:themeFillShade="D9"/>
+            <w:vAlign w:val="center"/>
+          </w:tcPr>
+          <w:p>
+            <w:pPr>
+              <w:widowControl w:val="0"/>
+              <w:pBdr>
+                <w:top w:val="nil"/>
+                <w:left w:val="nil"/>
+                <w:bottom w:val="nil"/>
+                <w:right w:val="nil"/>
+                <w:between w:val="nil"/>
+              </w:pBdr>
+              <w:spacing w:line="240" w:lineRule="auto"/>
+              <w:jc w:val="center"/>
+              <w:rPr>
+                <w:rFonts w:ascii="Montserrat" w:eastAsia="Montserrat" w:hAnsi="Montserrat" w:cs="Montserrat"/>
+                <w:sz w:val="20"/>
+                <w:szCs w:val="20"/>
+              </w:rPr>
+            </w:pPr>
+            <w:proofErr w:type="gramStart"/>
+            <w:r>
+              <w:rPr>
+                <w:rFonts w:ascii="Montserrat" w:eastAsia="Montserrat" w:hAnsi="Montserrat" w:cs="Montserrat"/>
+                <w:sz w:val="20"/>
+                <w:szCs w:val="20"/>
+              </w:rPr>
+              <w:t>A(</w:t>
+            </w:r>
+            <w:proofErr w:type="gramEnd"/>
+            <w:r>
+              <w:rPr>
+                <w:rFonts w:ascii="Montserrat" w:eastAsia="Montserrat" w:hAnsi="Montserrat" w:cs="Montserrat"/>
+                <w:sz w:val="20"/>
+                <w:szCs w:val="20"/>
+              </w:rPr>
+              <w:t>6</w:t>
+            </w:r>
+            <w:r>
+              <w:rPr>
+                <w:rFonts w:ascii="Montserrat" w:eastAsia="Montserrat" w:hAnsi="Montserrat" w:cs="Montserrat"/>
+                <w:sz w:val="20"/>
+                <w:szCs w:val="20"/>
+              </w:rPr>
+              <w:t>0)</w:t>
+            </w:r>
+          </w:p>
+        </w:tc>
+        <w:tc>
+          <w:tcPr>
+            <w:tcW w:w="1487" w:type="dxa"/>
+            <w:shd w:val="clear" w:color="auto" w:fill="D9D9D9" w:themeFill="background1" w:themeFillShade="D9"/>
+            <w:vAlign w:val="center"/>
+          </w:tcPr>
+          <w:p>
+            <w:pPr>
+              <w:widowControl w:val="0"/>
+              <w:pBdr>
+                <w:top w:val="nil"/>
+                <w:left w:val="nil"/>
+                <w:bottom w:val="nil"/>
+                <w:right w:val="nil"/>
+                <w:between w:val="nil"/>
+              </w:pBdr>
+              <w:spacing w:line="240" w:lineRule="auto"/>
+              <w:jc w:val="center"/>
+              <w:rPr>
+                <w:rFonts w:ascii="Montserrat" w:eastAsia="Montserrat" w:hAnsi="Montserrat" w:cs="Montserrat"/>
+                <w:sz w:val="20"/>
+                <w:szCs w:val="20"/>
+              </w:rPr>
+            </w:pPr>
           </w:p>
         </w:tc>
       </w:tr>
@@ -3975,7 +4758,7 @@
                 <w:sz w:val="20"/>
                 <w:szCs w:val="20"/>
               </w:rPr>
-              <w:t>Cidade</w:t>
+              <w:t>País</w:t>
             </w:r>
           </w:p>
         </w:tc>
@@ -4016,7 +4799,7 @@
                 <w:sz w:val="20"/>
                 <w:szCs w:val="20"/>
               </w:rPr>
-              <w:t>Nome da Cidade</w:t>
+              <w:t>Nome do País</w:t>
             </w:r>
           </w:p>
         </w:tc>
@@ -4049,7 +4832,23 @@
                 <w:sz w:val="20"/>
                 <w:szCs w:val="20"/>
               </w:rPr>
-              <w:t>072</w:t>
+              <w:t>1</w:t>
+            </w:r>
+            <w:r>
+              <w:rPr>
+                <w:rFonts w:ascii="Montserrat" w:eastAsia="Montserrat" w:hAnsi="Montserrat" w:cs="Montserrat"/>
+                <w:sz w:val="20"/>
+                <w:szCs w:val="20"/>
+              </w:rPr>
+              <w:t>7</w:t>
+            </w:r>
+            <w:r>
+              <w:rPr>
+                <w:rFonts w:ascii="Montserrat" w:eastAsia="Montserrat" w:hAnsi="Montserrat" w:cs="Montserrat"/>
+                <w:sz w:val="20"/>
+                <w:szCs w:val="20"/>
+              </w:rPr>
+              <w:t>2</w:t>
             </w:r>
           </w:p>
         </w:tc>
@@ -4082,7 +4881,15 @@
                 <w:sz w:val="20"/>
                 <w:szCs w:val="20"/>
               </w:rPr>
-              <w:t>131</w:t>
+              <w:t>2</w:t>
+            </w:r>
+            <w:r>
+              <w:rPr>
+                <w:rFonts w:ascii="Montserrat" w:eastAsia="Montserrat" w:hAnsi="Montserrat" w:cs="Montserrat"/>
+                <w:sz w:val="20"/>
+                <w:szCs w:val="20"/>
+              </w:rPr>
+              <w:t>21</w:t>
             </w:r>
           </w:p>
         </w:tc>
@@ -4125,7 +4932,7 @@
                 <w:sz w:val="20"/>
                 <w:szCs w:val="20"/>
               </w:rPr>
-              <w:t>60</w:t>
+              <w:t>50</w:t>
             </w:r>
             <w:r>
               <w:rPr>
@@ -4170,7 +4977,7 @@
         <w:tc>
           <w:tcPr>
             <w:tcW w:w="2127" w:type="dxa"/>
-            <w:shd w:val="clear" w:color="auto" w:fill="auto"/>
+            <w:shd w:val="clear" w:color="auto" w:fill="D9D9D9" w:themeFill="background1" w:themeFillShade="D9"/>
             <w:tcMar>
               <w:top w:w="100" w:type="dxa"/>
               <w:left w:w="100" w:type="dxa"/>
@@ -4203,8 +5010,7 @@
                 <w:sz w:val="20"/>
                 <w:szCs w:val="20"/>
               </w:rPr>
-              <w:lastRenderedPageBreak/>
-              <w:t>Estado</w:t>
+              <w:t>Brancos</w:t>
             </w:r>
           </w:p>
         </w:tc>
@@ -4212,7 +5018,7 @@
           <w:tcPr>
             <w:tcW w:w="2977" w:type="dxa"/>
             <w:gridSpan w:val="2"/>
-            <w:shd w:val="clear" w:color="auto" w:fill="auto"/>
+            <w:shd w:val="clear" w:color="auto" w:fill="D9D9D9" w:themeFill="background1" w:themeFillShade="D9"/>
             <w:tcMar>
               <w:top w:w="100" w:type="dxa"/>
               <w:left w:w="100" w:type="dxa"/>
@@ -4245,79 +5051,82 @@
                 <w:sz w:val="20"/>
                 <w:szCs w:val="20"/>
               </w:rPr>
-              <w:t>Nome do Estado</w:t>
+              <w:t>Complemento do Registro</w:t>
             </w:r>
           </w:p>
         </w:tc>
         <w:tc>
           <w:tcPr>
             <w:tcW w:w="708" w:type="dxa"/>
-            <w:vAlign w:val="center"/>
-          </w:tcPr>
-          <w:p>
-            <w:pPr>
-              <w:widowControl w:val="0"/>
-              <w:pBdr>
-                <w:top w:val="nil"/>
-                <w:left w:val="nil"/>
-                <w:bottom w:val="nil"/>
-                <w:right w:val="nil"/>
-                <w:between w:val="nil"/>
-              </w:pBdr>
-              <w:spacing w:line="240" w:lineRule="auto"/>
-              <w:jc w:val="center"/>
-              <w:rPr>
-                <w:rFonts w:ascii="Montserrat" w:eastAsia="Montserrat" w:hAnsi="Montserrat" w:cs="Montserrat"/>
-                <w:sz w:val="20"/>
-                <w:szCs w:val="20"/>
-              </w:rPr>
-            </w:pPr>
-            <w:r>
-              <w:rPr>
-                <w:rFonts w:ascii="Montserrat" w:eastAsia="Montserrat" w:hAnsi="Montserrat" w:cs="Montserrat"/>
-                <w:sz w:val="20"/>
-                <w:szCs w:val="20"/>
-              </w:rPr>
-              <w:t>132</w:t>
+            <w:shd w:val="clear" w:color="auto" w:fill="D9D9D9" w:themeFill="background1" w:themeFillShade="D9"/>
+            <w:vAlign w:val="center"/>
+          </w:tcPr>
+          <w:p>
+            <w:pPr>
+              <w:widowControl w:val="0"/>
+              <w:pBdr>
+                <w:top w:val="nil"/>
+                <w:left w:val="nil"/>
+                <w:bottom w:val="nil"/>
+                <w:right w:val="nil"/>
+                <w:between w:val="nil"/>
+              </w:pBdr>
+              <w:spacing w:line="240" w:lineRule="auto"/>
+              <w:jc w:val="center"/>
+              <w:rPr>
+                <w:rFonts w:ascii="Montserrat" w:eastAsia="Montserrat" w:hAnsi="Montserrat" w:cs="Montserrat"/>
+                <w:sz w:val="20"/>
+                <w:szCs w:val="20"/>
+              </w:rPr>
+            </w:pPr>
+            <w:r>
+              <w:rPr>
+                <w:rFonts w:ascii="Montserrat" w:eastAsia="Montserrat" w:hAnsi="Montserrat" w:cs="Montserrat"/>
+                <w:sz w:val="20"/>
+                <w:szCs w:val="20"/>
+              </w:rPr>
+              <w:t>222</w:t>
             </w:r>
           </w:p>
         </w:tc>
         <w:tc>
           <w:tcPr>
             <w:tcW w:w="712" w:type="dxa"/>
-            <w:vAlign w:val="center"/>
-          </w:tcPr>
-          <w:p>
-            <w:pPr>
-              <w:widowControl w:val="0"/>
-              <w:pBdr>
-                <w:top w:val="nil"/>
-                <w:left w:val="nil"/>
-                <w:bottom w:val="nil"/>
-                <w:right w:val="nil"/>
-                <w:between w:val="nil"/>
-              </w:pBdr>
-              <w:spacing w:line="240" w:lineRule="auto"/>
-              <w:jc w:val="center"/>
-              <w:rPr>
-                <w:rFonts w:ascii="Montserrat" w:eastAsia="Montserrat" w:hAnsi="Montserrat" w:cs="Montserrat"/>
-                <w:sz w:val="20"/>
-                <w:szCs w:val="20"/>
-              </w:rPr>
-            </w:pPr>
-            <w:r>
-              <w:rPr>
-                <w:rFonts w:ascii="Montserrat" w:eastAsia="Montserrat" w:hAnsi="Montserrat" w:cs="Montserrat"/>
-                <w:sz w:val="20"/>
-                <w:szCs w:val="20"/>
-              </w:rPr>
-              <w:t>191</w:t>
+            <w:shd w:val="clear" w:color="auto" w:fill="D9D9D9" w:themeFill="background1" w:themeFillShade="D9"/>
+            <w:vAlign w:val="center"/>
+          </w:tcPr>
+          <w:p>
+            <w:pPr>
+              <w:widowControl w:val="0"/>
+              <w:pBdr>
+                <w:top w:val="nil"/>
+                <w:left w:val="nil"/>
+                <w:bottom w:val="nil"/>
+                <w:right w:val="nil"/>
+                <w:between w:val="nil"/>
+              </w:pBdr>
+              <w:spacing w:line="240" w:lineRule="auto"/>
+              <w:jc w:val="center"/>
+              <w:rPr>
+                <w:rFonts w:ascii="Montserrat" w:eastAsia="Montserrat" w:hAnsi="Montserrat" w:cs="Montserrat"/>
+                <w:sz w:val="20"/>
+                <w:szCs w:val="20"/>
+              </w:rPr>
+            </w:pPr>
+            <w:r>
+              <w:rPr>
+                <w:rFonts w:ascii="Montserrat" w:eastAsia="Montserrat" w:hAnsi="Montserrat" w:cs="Montserrat"/>
+                <w:sz w:val="20"/>
+                <w:szCs w:val="20"/>
+              </w:rPr>
+              <w:t>240</w:t>
             </w:r>
           </w:p>
         </w:tc>
         <w:tc>
           <w:tcPr>
             <w:tcW w:w="1065" w:type="dxa"/>
+            <w:shd w:val="clear" w:color="auto" w:fill="D9D9D9" w:themeFill="background1" w:themeFillShade="D9"/>
             <w:vAlign w:val="center"/>
           </w:tcPr>
           <w:p>
@@ -4345,7 +5154,7 @@
                 <w:sz w:val="20"/>
                 <w:szCs w:val="20"/>
               </w:rPr>
-              <w:t>A(</w:t>
+              <w:t>N(</w:t>
             </w:r>
             <w:proofErr w:type="gramEnd"/>
             <w:r>
@@ -4354,249 +5163,14 @@
                 <w:sz w:val="20"/>
                 <w:szCs w:val="20"/>
               </w:rPr>
-              <w:t>6</w:t>
-            </w:r>
-            <w:r>
-              <w:rPr>
-                <w:rFonts w:ascii="Montserrat" w:eastAsia="Montserrat" w:hAnsi="Montserrat" w:cs="Montserrat"/>
-                <w:sz w:val="20"/>
-                <w:szCs w:val="20"/>
-              </w:rPr>
-              <w:t>0)</w:t>
+              <w:t>19)</w:t>
             </w:r>
           </w:p>
         </w:tc>
         <w:tc>
           <w:tcPr>
             <w:tcW w:w="1487" w:type="dxa"/>
-            <w:vAlign w:val="center"/>
-          </w:tcPr>
-          <w:p>
-            <w:pPr>
-              <w:widowControl w:val="0"/>
-              <w:pBdr>
-                <w:top w:val="nil"/>
-                <w:left w:val="nil"/>
-                <w:bottom w:val="nil"/>
-                <w:right w:val="nil"/>
-                <w:between w:val="nil"/>
-              </w:pBdr>
-              <w:spacing w:line="240" w:lineRule="auto"/>
-              <w:jc w:val="center"/>
-              <w:rPr>
-                <w:rFonts w:ascii="Montserrat" w:eastAsia="Montserrat" w:hAnsi="Montserrat" w:cs="Montserrat"/>
-                <w:sz w:val="20"/>
-                <w:szCs w:val="20"/>
-              </w:rPr>
-            </w:pPr>
-          </w:p>
-        </w:tc>
-      </w:tr>
-      <w:tr>
-        <w:trPr>
-          <w:trHeight w:val="189"/>
-        </w:trPr>
-        <w:tc>
-          <w:tcPr>
-            <w:tcW w:w="2127" w:type="dxa"/>
-            <w:shd w:val="clear" w:color="auto" w:fill="auto"/>
-            <w:tcMar>
-              <w:top w:w="100" w:type="dxa"/>
-              <w:left w:w="100" w:type="dxa"/>
-              <w:bottom w:w="100" w:type="dxa"/>
-              <w:right w:w="100" w:type="dxa"/>
-            </w:tcMar>
-            <w:vAlign w:val="center"/>
-          </w:tcPr>
-          <w:p>
-            <w:pPr>
-              <w:widowControl w:val="0"/>
-              <w:pBdr>
-                <w:top w:val="nil"/>
-                <w:left w:val="nil"/>
-                <w:bottom w:val="nil"/>
-                <w:right w:val="nil"/>
-                <w:between w:val="nil"/>
-              </w:pBdr>
-              <w:spacing w:line="240" w:lineRule="auto"/>
-              <w:jc w:val="center"/>
-              <w:rPr>
-                <w:rFonts w:ascii="Montserrat" w:eastAsia="Montserrat" w:hAnsi="Montserrat" w:cs="Montserrat"/>
-                <w:sz w:val="20"/>
-                <w:szCs w:val="20"/>
-              </w:rPr>
-            </w:pPr>
-            <w:r>
-              <w:rPr>
-                <w:rFonts w:ascii="Montserrat" w:eastAsia="Montserrat" w:hAnsi="Montserrat" w:cs="Montserrat"/>
-                <w:sz w:val="20"/>
-                <w:szCs w:val="20"/>
-              </w:rPr>
-              <w:t>País</w:t>
-            </w:r>
-          </w:p>
-        </w:tc>
-        <w:tc>
-          <w:tcPr>
-            <w:tcW w:w="2977" w:type="dxa"/>
-            <w:gridSpan w:val="2"/>
-            <w:shd w:val="clear" w:color="auto" w:fill="auto"/>
-            <w:tcMar>
-              <w:top w:w="100" w:type="dxa"/>
-              <w:left w:w="100" w:type="dxa"/>
-              <w:bottom w:w="100" w:type="dxa"/>
-              <w:right w:w="100" w:type="dxa"/>
-            </w:tcMar>
-            <w:vAlign w:val="center"/>
-          </w:tcPr>
-          <w:p>
-            <w:pPr>
-              <w:widowControl w:val="0"/>
-              <w:pBdr>
-                <w:top w:val="nil"/>
-                <w:left w:val="nil"/>
-                <w:bottom w:val="nil"/>
-                <w:right w:val="nil"/>
-                <w:between w:val="nil"/>
-              </w:pBdr>
-              <w:spacing w:line="240" w:lineRule="auto"/>
-              <w:jc w:val="center"/>
-              <w:rPr>
-                <w:rFonts w:ascii="Montserrat" w:eastAsia="Montserrat" w:hAnsi="Montserrat" w:cs="Montserrat"/>
-                <w:sz w:val="20"/>
-                <w:szCs w:val="20"/>
-              </w:rPr>
-            </w:pPr>
-            <w:r>
-              <w:rPr>
-                <w:rFonts w:ascii="Montserrat" w:eastAsia="Montserrat" w:hAnsi="Montserrat" w:cs="Montserrat"/>
-                <w:sz w:val="20"/>
-                <w:szCs w:val="20"/>
-              </w:rPr>
-              <w:t>Nome do País</w:t>
-            </w:r>
-          </w:p>
-        </w:tc>
-        <w:tc>
-          <w:tcPr>
-            <w:tcW w:w="708" w:type="dxa"/>
-            <w:vAlign w:val="center"/>
-          </w:tcPr>
-          <w:p>
-            <w:pPr>
-              <w:widowControl w:val="0"/>
-              <w:pBdr>
-                <w:top w:val="nil"/>
-                <w:left w:val="nil"/>
-                <w:bottom w:val="nil"/>
-                <w:right w:val="nil"/>
-                <w:between w:val="nil"/>
-              </w:pBdr>
-              <w:spacing w:line="240" w:lineRule="auto"/>
-              <w:jc w:val="center"/>
-              <w:rPr>
-                <w:rFonts w:ascii="Montserrat" w:eastAsia="Montserrat" w:hAnsi="Montserrat" w:cs="Montserrat"/>
-                <w:sz w:val="20"/>
-                <w:szCs w:val="20"/>
-              </w:rPr>
-            </w:pPr>
-            <w:r>
-              <w:rPr>
-                <w:rFonts w:ascii="Montserrat" w:eastAsia="Montserrat" w:hAnsi="Montserrat" w:cs="Montserrat"/>
-                <w:sz w:val="20"/>
-                <w:szCs w:val="20"/>
-              </w:rPr>
-              <w:t>192</w:t>
-            </w:r>
-          </w:p>
-        </w:tc>
-        <w:tc>
-          <w:tcPr>
-            <w:tcW w:w="712" w:type="dxa"/>
-            <w:vAlign w:val="center"/>
-          </w:tcPr>
-          <w:p>
-            <w:pPr>
-              <w:widowControl w:val="0"/>
-              <w:pBdr>
-                <w:top w:val="nil"/>
-                <w:left w:val="nil"/>
-                <w:bottom w:val="nil"/>
-                <w:right w:val="nil"/>
-                <w:between w:val="nil"/>
-              </w:pBdr>
-              <w:spacing w:line="240" w:lineRule="auto"/>
-              <w:jc w:val="center"/>
-              <w:rPr>
-                <w:rFonts w:ascii="Montserrat" w:eastAsia="Montserrat" w:hAnsi="Montserrat" w:cs="Montserrat"/>
-                <w:sz w:val="20"/>
-                <w:szCs w:val="20"/>
-              </w:rPr>
-            </w:pPr>
-            <w:r>
-              <w:rPr>
-                <w:rFonts w:ascii="Montserrat" w:eastAsia="Montserrat" w:hAnsi="Montserrat" w:cs="Montserrat"/>
-                <w:sz w:val="20"/>
-                <w:szCs w:val="20"/>
-              </w:rPr>
-              <w:t>240</w:t>
-            </w:r>
-          </w:p>
-        </w:tc>
-        <w:tc>
-          <w:tcPr>
-            <w:tcW w:w="1065" w:type="dxa"/>
-            <w:vAlign w:val="center"/>
-          </w:tcPr>
-          <w:p>
-            <w:pPr>
-              <w:widowControl w:val="0"/>
-              <w:pBdr>
-                <w:top w:val="nil"/>
-                <w:left w:val="nil"/>
-                <w:bottom w:val="nil"/>
-                <w:right w:val="nil"/>
-                <w:between w:val="nil"/>
-              </w:pBdr>
-              <w:spacing w:line="240" w:lineRule="auto"/>
-              <w:jc w:val="center"/>
-              <w:rPr>
-                <w:rFonts w:ascii="Montserrat" w:eastAsia="Montserrat" w:hAnsi="Montserrat" w:cs="Montserrat"/>
-                <w:sz w:val="20"/>
-                <w:szCs w:val="20"/>
-              </w:rPr>
-            </w:pPr>
-            <w:proofErr w:type="gramStart"/>
-            <w:r>
-              <w:rPr>
-                <w:rFonts w:ascii="Montserrat" w:eastAsia="Montserrat" w:hAnsi="Montserrat" w:cs="Montserrat"/>
-                <w:sz w:val="20"/>
-                <w:szCs w:val="20"/>
-              </w:rPr>
-              <w:t>A(</w:t>
-            </w:r>
-            <w:proofErr w:type="gramEnd"/>
-            <w:r>
-              <w:rPr>
-                <w:rFonts w:ascii="Montserrat" w:eastAsia="Montserrat" w:hAnsi="Montserrat" w:cs="Montserrat"/>
-                <w:sz w:val="20"/>
-                <w:szCs w:val="20"/>
-              </w:rPr>
-              <w:t>49</w:t>
-            </w:r>
-            <w:r>
-              <w:rPr>
-                <w:rFonts w:ascii="Montserrat" w:eastAsia="Montserrat" w:hAnsi="Montserrat" w:cs="Montserrat"/>
-                <w:sz w:val="20"/>
-                <w:szCs w:val="20"/>
-              </w:rPr>
-              <w:t>)</w:t>
-            </w:r>
-          </w:p>
-        </w:tc>
-        <w:tc>
-          <w:tcPr>
-            <w:tcW w:w="1487" w:type="dxa"/>
+            <w:shd w:val="clear" w:color="auto" w:fill="D9D9D9" w:themeFill="background1" w:themeFillShade="D9"/>
             <w:vAlign w:val="center"/>
           </w:tcPr>
           <w:p>
@@ -4716,8 +5290,8 @@
         <w:spacing w:line="240" w:lineRule="auto"/>
         <w:jc w:val="both"/>
       </w:pPr>
-      <w:bookmarkStart w:id="9" w:name="_e6txu02l6rfs" w:colFirst="0" w:colLast="0"/>
-      <w:bookmarkEnd w:id="9"/>
+      <w:bookmarkStart w:id="10" w:name="_e6txu02l6rfs" w:colFirst="0" w:colLast="0"/>
+      <w:bookmarkEnd w:id="10"/>
       <w:r>
         <w:t>Registro Trailer</w:t>
       </w:r>
@@ -5333,6 +5907,282 @@
         <w:tc>
           <w:tcPr>
             <w:tcW w:w="1975" w:type="dxa"/>
+            <w:shd w:val="clear" w:color="auto" w:fill="D9D9D9" w:themeFill="background1" w:themeFillShade="D9"/>
+            <w:tcMar>
+              <w:top w:w="100" w:type="dxa"/>
+              <w:left w:w="100" w:type="dxa"/>
+              <w:bottom w:w="100" w:type="dxa"/>
+              <w:right w:w="100" w:type="dxa"/>
+            </w:tcMar>
+            <w:vAlign w:val="center"/>
+          </w:tcPr>
+          <w:p>
+            <w:pPr>
+              <w:widowControl w:val="0"/>
+              <w:pBdr>
+                <w:top w:val="nil"/>
+                <w:left w:val="nil"/>
+                <w:bottom w:val="nil"/>
+                <w:right w:val="nil"/>
+                <w:between w:val="nil"/>
+              </w:pBdr>
+              <w:spacing w:line="240" w:lineRule="auto"/>
+              <w:jc w:val="center"/>
+              <w:rPr>
+                <w:rFonts w:ascii="Montserrat" w:eastAsia="Montserrat" w:hAnsi="Montserrat" w:cs="Montserrat"/>
+                <w:sz w:val="20"/>
+                <w:szCs w:val="20"/>
+              </w:rPr>
+            </w:pPr>
+            <w:proofErr w:type="spellStart"/>
+            <w:r>
+              <w:rPr>
+                <w:rFonts w:ascii="Montserrat" w:eastAsia="Montserrat" w:hAnsi="Montserrat" w:cs="Montserrat"/>
+                <w:sz w:val="20"/>
+                <w:szCs w:val="20"/>
+              </w:rPr>
+              <w:t>Qtde</w:t>
+            </w:r>
+            <w:proofErr w:type="spellEnd"/>
+            <w:r>
+              <w:rPr>
+                <w:rFonts w:ascii="Montserrat" w:eastAsia="Montserrat" w:hAnsi="Montserrat" w:cs="Montserrat"/>
+                <w:sz w:val="20"/>
+                <w:szCs w:val="20"/>
+              </w:rPr>
+              <w:t xml:space="preserve"> de Feriados</w:t>
+            </w:r>
+          </w:p>
+        </w:tc>
+        <w:tc>
+          <w:tcPr>
+            <w:tcW w:w="2977" w:type="dxa"/>
+            <w:gridSpan w:val="2"/>
+            <w:shd w:val="clear" w:color="auto" w:fill="D9D9D9" w:themeFill="background1" w:themeFillShade="D9"/>
+            <w:tcMar>
+              <w:top w:w="100" w:type="dxa"/>
+              <w:left w:w="100" w:type="dxa"/>
+              <w:bottom w:w="100" w:type="dxa"/>
+              <w:right w:w="100" w:type="dxa"/>
+            </w:tcMar>
+            <w:vAlign w:val="center"/>
+          </w:tcPr>
+          <w:p>
+            <w:pPr>
+              <w:widowControl w:val="0"/>
+              <w:pBdr>
+                <w:top w:val="nil"/>
+                <w:left w:val="nil"/>
+                <w:bottom w:val="nil"/>
+                <w:right w:val="nil"/>
+                <w:between w:val="nil"/>
+              </w:pBdr>
+              <w:spacing w:line="240" w:lineRule="auto"/>
+              <w:jc w:val="center"/>
+              <w:rPr>
+                <w:rFonts w:ascii="Montserrat" w:eastAsia="Montserrat" w:hAnsi="Montserrat" w:cs="Montserrat"/>
+                <w:sz w:val="20"/>
+                <w:szCs w:val="20"/>
+              </w:rPr>
+            </w:pPr>
+            <w:r>
+              <w:rPr>
+                <w:rFonts w:ascii="Montserrat" w:eastAsia="Montserrat" w:hAnsi="Montserrat" w:cs="Montserrat"/>
+                <w:sz w:val="20"/>
+                <w:szCs w:val="20"/>
+              </w:rPr>
+              <w:t>Quantidade de Feriados</w:t>
+            </w:r>
+          </w:p>
+        </w:tc>
+        <w:tc>
+          <w:tcPr>
+            <w:tcW w:w="708" w:type="dxa"/>
+            <w:shd w:val="clear" w:color="auto" w:fill="D9D9D9" w:themeFill="background1" w:themeFillShade="D9"/>
+            <w:vAlign w:val="center"/>
+          </w:tcPr>
+          <w:p>
+            <w:pPr>
+              <w:widowControl w:val="0"/>
+              <w:pBdr>
+                <w:top w:val="nil"/>
+                <w:left w:val="nil"/>
+                <w:bottom w:val="nil"/>
+                <w:right w:val="nil"/>
+                <w:between w:val="nil"/>
+              </w:pBdr>
+              <w:spacing w:line="240" w:lineRule="auto"/>
+              <w:jc w:val="center"/>
+              <w:rPr>
+                <w:rFonts w:ascii="Montserrat" w:eastAsia="Montserrat" w:hAnsi="Montserrat" w:cs="Montserrat"/>
+                <w:sz w:val="20"/>
+                <w:szCs w:val="20"/>
+              </w:rPr>
+            </w:pPr>
+            <w:r>
+              <w:rPr>
+                <w:rFonts w:ascii="Montserrat" w:eastAsia="Montserrat" w:hAnsi="Montserrat" w:cs="Montserrat"/>
+                <w:sz w:val="20"/>
+                <w:szCs w:val="20"/>
+              </w:rPr>
+              <w:t>0</w:t>
+            </w:r>
+            <w:r>
+              <w:rPr>
+                <w:rFonts w:ascii="Montserrat" w:eastAsia="Montserrat" w:hAnsi="Montserrat" w:cs="Montserrat"/>
+                <w:sz w:val="20"/>
+                <w:szCs w:val="20"/>
+              </w:rPr>
+              <w:t>02</w:t>
+            </w:r>
+          </w:p>
+        </w:tc>
+        <w:tc>
+          <w:tcPr>
+            <w:tcW w:w="712" w:type="dxa"/>
+            <w:shd w:val="clear" w:color="auto" w:fill="D9D9D9" w:themeFill="background1" w:themeFillShade="D9"/>
+            <w:vAlign w:val="center"/>
+          </w:tcPr>
+          <w:p>
+            <w:pPr>
+              <w:widowControl w:val="0"/>
+              <w:pBdr>
+                <w:top w:val="nil"/>
+                <w:left w:val="nil"/>
+                <w:bottom w:val="nil"/>
+                <w:right w:val="nil"/>
+                <w:between w:val="nil"/>
+              </w:pBdr>
+              <w:spacing w:line="240" w:lineRule="auto"/>
+              <w:jc w:val="center"/>
+              <w:rPr>
+                <w:rFonts w:ascii="Montserrat" w:eastAsia="Montserrat" w:hAnsi="Montserrat" w:cs="Montserrat"/>
+                <w:sz w:val="20"/>
+                <w:szCs w:val="20"/>
+              </w:rPr>
+            </w:pPr>
+            <w:r>
+              <w:rPr>
+                <w:rFonts w:ascii="Montserrat" w:eastAsia="Montserrat" w:hAnsi="Montserrat" w:cs="Montserrat"/>
+                <w:sz w:val="20"/>
+                <w:szCs w:val="20"/>
+              </w:rPr>
+              <w:t>011</w:t>
+            </w:r>
+          </w:p>
+        </w:tc>
+        <w:tc>
+          <w:tcPr>
+            <w:tcW w:w="1065" w:type="dxa"/>
+            <w:shd w:val="clear" w:color="auto" w:fill="D9D9D9" w:themeFill="background1" w:themeFillShade="D9"/>
+            <w:vAlign w:val="center"/>
+          </w:tcPr>
+          <w:p>
+            <w:pPr>
+              <w:widowControl w:val="0"/>
+              <w:pBdr>
+                <w:top w:val="nil"/>
+                <w:left w:val="nil"/>
+                <w:bottom w:val="nil"/>
+                <w:right w:val="nil"/>
+                <w:between w:val="nil"/>
+              </w:pBdr>
+              <w:spacing w:line="240" w:lineRule="auto"/>
+              <w:jc w:val="center"/>
+              <w:rPr>
+                <w:rFonts w:ascii="Montserrat" w:eastAsia="Montserrat" w:hAnsi="Montserrat" w:cs="Montserrat"/>
+                <w:sz w:val="20"/>
+                <w:szCs w:val="20"/>
+              </w:rPr>
+            </w:pPr>
+            <w:proofErr w:type="gramStart"/>
+            <w:r>
+              <w:rPr>
+                <w:rFonts w:ascii="Montserrat" w:eastAsia="Montserrat" w:hAnsi="Montserrat" w:cs="Montserrat"/>
+                <w:sz w:val="20"/>
+                <w:szCs w:val="20"/>
+              </w:rPr>
+              <w:t>N(</w:t>
+            </w:r>
+            <w:proofErr w:type="gramEnd"/>
+            <w:r>
+              <w:rPr>
+                <w:rFonts w:ascii="Montserrat" w:eastAsia="Montserrat" w:hAnsi="Montserrat" w:cs="Montserrat"/>
+                <w:sz w:val="20"/>
+                <w:szCs w:val="20"/>
+              </w:rPr>
+              <w:t>1</w:t>
+            </w:r>
+            <w:r>
+              <w:rPr>
+                <w:rFonts w:ascii="Montserrat" w:eastAsia="Montserrat" w:hAnsi="Montserrat" w:cs="Montserrat"/>
+                <w:sz w:val="20"/>
+                <w:szCs w:val="20"/>
+              </w:rPr>
+              <w:t>0</w:t>
+            </w:r>
+            <w:r>
+              <w:rPr>
+                <w:rFonts w:ascii="Montserrat" w:eastAsia="Montserrat" w:hAnsi="Montserrat" w:cs="Montserrat"/>
+                <w:sz w:val="20"/>
+                <w:szCs w:val="20"/>
+              </w:rPr>
+              <w:t>)</w:t>
+            </w:r>
+          </w:p>
+        </w:tc>
+        <w:tc>
+          <w:tcPr>
+            <w:tcW w:w="1487" w:type="dxa"/>
+            <w:shd w:val="clear" w:color="auto" w:fill="D9D9D9" w:themeFill="background1" w:themeFillShade="D9"/>
+            <w:vAlign w:val="center"/>
+          </w:tcPr>
+          <w:p>
+            <w:pPr>
+              <w:widowControl w:val="0"/>
+              <w:pBdr>
+                <w:top w:val="nil"/>
+                <w:left w:val="nil"/>
+                <w:bottom w:val="nil"/>
+                <w:right w:val="nil"/>
+                <w:between w:val="nil"/>
+              </w:pBdr>
+              <w:spacing w:line="240" w:lineRule="auto"/>
+              <w:jc w:val="center"/>
+              <w:rPr>
+                <w:rFonts w:ascii="Montserrat" w:eastAsia="Montserrat" w:hAnsi="Montserrat" w:cs="Montserrat"/>
+                <w:sz w:val="20"/>
+                <w:szCs w:val="20"/>
+              </w:rPr>
+            </w:pPr>
+            <w:r>
+              <w:rPr>
+                <w:rFonts w:ascii="Montserrat" w:eastAsia="Montserrat" w:hAnsi="Montserrat" w:cs="Montserrat"/>
+                <w:sz w:val="20"/>
+                <w:szCs w:val="20"/>
+              </w:rPr>
+              <w:t xml:space="preserve">Valor da </w:t>
+            </w:r>
+            <w:proofErr w:type="spellStart"/>
+            <w:r>
+              <w:rPr>
+                <w:rFonts w:ascii="Montserrat" w:eastAsia="Montserrat" w:hAnsi="Montserrat" w:cs="Montserrat"/>
+                <w:sz w:val="20"/>
+                <w:szCs w:val="20"/>
+              </w:rPr>
+              <w:t>Qtde</w:t>
+            </w:r>
+            <w:proofErr w:type="spellEnd"/>
+          </w:p>
+        </w:tc>
+      </w:tr>
+      <w:tr>
+        <w:trPr>
+          <w:trHeight w:val="189"/>
+        </w:trPr>
+        <w:tc>
+          <w:tcPr>
+            <w:tcW w:w="1975" w:type="dxa"/>
             <w:shd w:val="clear" w:color="auto" w:fill="auto"/>
             <w:tcMar>
               <w:top w:w="100" w:type="dxa"/>
@@ -5360,23 +6210,13 @@
                 <w:szCs w:val="20"/>
               </w:rPr>
             </w:pPr>
-            <w:proofErr w:type="spellStart"/>
-            <w:r>
-              <w:rPr>
-                <w:rFonts w:ascii="Montserrat" w:eastAsia="Montserrat" w:hAnsi="Montserrat" w:cs="Montserrat"/>
-                <w:sz w:val="20"/>
-                <w:szCs w:val="20"/>
-              </w:rPr>
-              <w:t>Qtde</w:t>
-            </w:r>
-            <w:proofErr w:type="spellEnd"/>
-            <w:r>
-              <w:rPr>
-                <w:rFonts w:ascii="Montserrat" w:eastAsia="Montserrat" w:hAnsi="Montserrat" w:cs="Montserrat"/>
-                <w:sz w:val="20"/>
-                <w:szCs w:val="20"/>
-              </w:rPr>
-              <w:t xml:space="preserve"> de Feriados</w:t>
+            <w:r>
+              <w:rPr>
+                <w:rFonts w:ascii="Montserrat" w:eastAsia="Montserrat" w:hAnsi="Montserrat" w:cs="Montserrat"/>
+                <w:sz w:val="20"/>
+                <w:szCs w:val="20"/>
+              </w:rPr>
+              <w:t>Brancos</w:t>
             </w:r>
           </w:p>
         </w:tc>
@@ -5417,7 +6257,7 @@
                 <w:sz w:val="20"/>
                 <w:szCs w:val="20"/>
               </w:rPr>
-              <w:t>Quantidade de Feriados</w:t>
+              <w:t>Complemento do Registro</w:t>
             </w:r>
           </w:p>
         </w:tc>
@@ -5458,7 +6298,7 @@
                 <w:sz w:val="20"/>
                 <w:szCs w:val="20"/>
               </w:rPr>
-              <w:t>02</w:t>
+              <w:t>12</w:t>
             </w:r>
           </w:p>
         </w:tc>
@@ -5491,7 +6331,7 @@
                 <w:sz w:val="20"/>
                 <w:szCs w:val="20"/>
               </w:rPr>
-              <w:t>011</w:t>
+              <w:t>240</w:t>
             </w:r>
           </w:p>
         </w:tc>
@@ -5518,268 +6358,6 @@
                 <w:szCs w:val="20"/>
               </w:rPr>
             </w:pPr>
-            <w:proofErr w:type="gramStart"/>
-            <w:r>
-              <w:rPr>
-                <w:rFonts w:ascii="Montserrat" w:eastAsia="Montserrat" w:hAnsi="Montserrat" w:cs="Montserrat"/>
-                <w:sz w:val="20"/>
-                <w:szCs w:val="20"/>
-              </w:rPr>
-              <w:t>N(</w:t>
-            </w:r>
-            <w:proofErr w:type="gramEnd"/>
-            <w:r>
-              <w:rPr>
-                <w:rFonts w:ascii="Montserrat" w:eastAsia="Montserrat" w:hAnsi="Montserrat" w:cs="Montserrat"/>
-                <w:sz w:val="20"/>
-                <w:szCs w:val="20"/>
-              </w:rPr>
-              <w:t>1</w:t>
-            </w:r>
-            <w:r>
-              <w:rPr>
-                <w:rFonts w:ascii="Montserrat" w:eastAsia="Montserrat" w:hAnsi="Montserrat" w:cs="Montserrat"/>
-                <w:sz w:val="20"/>
-                <w:szCs w:val="20"/>
-              </w:rPr>
-              <w:t>0</w:t>
-            </w:r>
-            <w:r>
-              <w:rPr>
-                <w:rFonts w:ascii="Montserrat" w:eastAsia="Montserrat" w:hAnsi="Montserrat" w:cs="Montserrat"/>
-                <w:sz w:val="20"/>
-                <w:szCs w:val="20"/>
-              </w:rPr>
-              <w:t>)</w:t>
-            </w:r>
-          </w:p>
-        </w:tc>
-        <w:tc>
-          <w:tcPr>
-            <w:tcW w:w="1487" w:type="dxa"/>
-            <w:vAlign w:val="center"/>
-          </w:tcPr>
-          <w:p>
-            <w:pPr>
-              <w:widowControl w:val="0"/>
-              <w:pBdr>
-                <w:top w:val="nil"/>
-                <w:left w:val="nil"/>
-                <w:bottom w:val="nil"/>
-                <w:right w:val="nil"/>
-                <w:between w:val="nil"/>
-              </w:pBdr>
-              <w:spacing w:line="240" w:lineRule="auto"/>
-              <w:jc w:val="center"/>
-              <w:rPr>
-                <w:rFonts w:ascii="Montserrat" w:eastAsia="Montserrat" w:hAnsi="Montserrat" w:cs="Montserrat"/>
-                <w:sz w:val="20"/>
-                <w:szCs w:val="20"/>
-              </w:rPr>
-            </w:pPr>
-            <w:r>
-              <w:rPr>
-                <w:rFonts w:ascii="Montserrat" w:eastAsia="Montserrat" w:hAnsi="Montserrat" w:cs="Montserrat"/>
-                <w:sz w:val="20"/>
-                <w:szCs w:val="20"/>
-              </w:rPr>
-              <w:t xml:space="preserve">Valor da </w:t>
-            </w:r>
-            <w:proofErr w:type="spellStart"/>
-            <w:r>
-              <w:rPr>
-                <w:rFonts w:ascii="Montserrat" w:eastAsia="Montserrat" w:hAnsi="Montserrat" w:cs="Montserrat"/>
-                <w:sz w:val="20"/>
-                <w:szCs w:val="20"/>
-              </w:rPr>
-              <w:t>Qtde</w:t>
-            </w:r>
-            <w:proofErr w:type="spellEnd"/>
-          </w:p>
-        </w:tc>
-      </w:tr>
-      <w:tr>
-        <w:trPr>
-          <w:trHeight w:val="189"/>
-        </w:trPr>
-        <w:tc>
-          <w:tcPr>
-            <w:tcW w:w="1975" w:type="dxa"/>
-            <w:shd w:val="clear" w:color="auto" w:fill="auto"/>
-            <w:tcMar>
-              <w:top w:w="100" w:type="dxa"/>
-              <w:left w:w="100" w:type="dxa"/>
-              <w:bottom w:w="100" w:type="dxa"/>
-              <w:right w:w="100" w:type="dxa"/>
-            </w:tcMar>
-            <w:vAlign w:val="center"/>
-          </w:tcPr>
-          <w:p>
-            <w:pPr>
-              <w:widowControl w:val="0"/>
-              <w:pBdr>
-                <w:top w:val="nil"/>
-                <w:left w:val="nil"/>
-                <w:bottom w:val="nil"/>
-                <w:right w:val="nil"/>
-                <w:between w:val="nil"/>
-              </w:pBdr>
-              <w:spacing w:line="240" w:lineRule="auto"/>
-              <w:jc w:val="center"/>
-              <w:rPr>
-                <w:rFonts w:ascii="Montserrat" w:eastAsia="Montserrat" w:hAnsi="Montserrat" w:cs="Montserrat"/>
-                <w:sz w:val="20"/>
-                <w:szCs w:val="20"/>
-              </w:rPr>
-            </w:pPr>
-            <w:r>
-              <w:rPr>
-                <w:rFonts w:ascii="Montserrat" w:eastAsia="Montserrat" w:hAnsi="Montserrat" w:cs="Montserrat"/>
-                <w:sz w:val="20"/>
-                <w:szCs w:val="20"/>
-              </w:rPr>
-              <w:t>Brancos</w:t>
-            </w:r>
-          </w:p>
-        </w:tc>
-        <w:tc>
-          <w:tcPr>
-            <w:tcW w:w="2977" w:type="dxa"/>
-            <w:gridSpan w:val="2"/>
-            <w:shd w:val="clear" w:color="auto" w:fill="auto"/>
-            <w:tcMar>
-              <w:top w:w="100" w:type="dxa"/>
-              <w:left w:w="100" w:type="dxa"/>
-              <w:bottom w:w="100" w:type="dxa"/>
-              <w:right w:w="100" w:type="dxa"/>
-            </w:tcMar>
-            <w:vAlign w:val="center"/>
-          </w:tcPr>
-          <w:p>
-            <w:pPr>
-              <w:widowControl w:val="0"/>
-              <w:pBdr>
-                <w:top w:val="nil"/>
-                <w:left w:val="nil"/>
-                <w:bottom w:val="nil"/>
-                <w:right w:val="nil"/>
-                <w:between w:val="nil"/>
-              </w:pBdr>
-              <w:spacing w:line="240" w:lineRule="auto"/>
-              <w:jc w:val="center"/>
-              <w:rPr>
-                <w:rFonts w:ascii="Montserrat" w:eastAsia="Montserrat" w:hAnsi="Montserrat" w:cs="Montserrat"/>
-                <w:sz w:val="20"/>
-                <w:szCs w:val="20"/>
-              </w:rPr>
-            </w:pPr>
-            <w:r>
-              <w:rPr>
-                <w:rFonts w:ascii="Montserrat" w:eastAsia="Montserrat" w:hAnsi="Montserrat" w:cs="Montserrat"/>
-                <w:sz w:val="20"/>
-                <w:szCs w:val="20"/>
-              </w:rPr>
-              <w:t>Complemento do Registro</w:t>
-            </w:r>
-          </w:p>
-        </w:tc>
-        <w:tc>
-          <w:tcPr>
-            <w:tcW w:w="708" w:type="dxa"/>
-            <w:vAlign w:val="center"/>
-          </w:tcPr>
-          <w:p>
-            <w:pPr>
-              <w:widowControl w:val="0"/>
-              <w:pBdr>
-                <w:top w:val="nil"/>
-                <w:left w:val="nil"/>
-                <w:bottom w:val="nil"/>
-                <w:right w:val="nil"/>
-                <w:between w:val="nil"/>
-              </w:pBdr>
-              <w:spacing w:line="240" w:lineRule="auto"/>
-              <w:jc w:val="center"/>
-              <w:rPr>
-                <w:rFonts w:ascii="Montserrat" w:eastAsia="Montserrat" w:hAnsi="Montserrat" w:cs="Montserrat"/>
-                <w:sz w:val="20"/>
-                <w:szCs w:val="20"/>
-              </w:rPr>
-            </w:pPr>
-            <w:r>
-              <w:rPr>
-                <w:rFonts w:ascii="Montserrat" w:eastAsia="Montserrat" w:hAnsi="Montserrat" w:cs="Montserrat"/>
-                <w:sz w:val="20"/>
-                <w:szCs w:val="20"/>
-              </w:rPr>
-              <w:t>0</w:t>
-            </w:r>
-            <w:r>
-              <w:rPr>
-                <w:rFonts w:ascii="Montserrat" w:eastAsia="Montserrat" w:hAnsi="Montserrat" w:cs="Montserrat"/>
-                <w:sz w:val="20"/>
-                <w:szCs w:val="20"/>
-              </w:rPr>
-              <w:t>12</w:t>
-            </w:r>
-          </w:p>
-        </w:tc>
-        <w:tc>
-          <w:tcPr>
-            <w:tcW w:w="712" w:type="dxa"/>
-            <w:vAlign w:val="center"/>
-          </w:tcPr>
-          <w:p>
-            <w:pPr>
-              <w:widowControl w:val="0"/>
-              <w:pBdr>
-                <w:top w:val="nil"/>
-                <w:left w:val="nil"/>
-                <w:bottom w:val="nil"/>
-                <w:right w:val="nil"/>
-                <w:between w:val="nil"/>
-              </w:pBdr>
-              <w:spacing w:line="240" w:lineRule="auto"/>
-              <w:jc w:val="center"/>
-              <w:rPr>
-                <w:rFonts w:ascii="Montserrat" w:eastAsia="Montserrat" w:hAnsi="Montserrat" w:cs="Montserrat"/>
-                <w:sz w:val="20"/>
-                <w:szCs w:val="20"/>
-              </w:rPr>
-            </w:pPr>
-            <w:r>
-              <w:rPr>
-                <w:rFonts w:ascii="Montserrat" w:eastAsia="Montserrat" w:hAnsi="Montserrat" w:cs="Montserrat"/>
-                <w:sz w:val="20"/>
-                <w:szCs w:val="20"/>
-              </w:rPr>
-              <w:t>240</w:t>
-            </w:r>
-          </w:p>
-        </w:tc>
-        <w:tc>
-          <w:tcPr>
-            <w:tcW w:w="1065" w:type="dxa"/>
-            <w:vAlign w:val="center"/>
-          </w:tcPr>
-          <w:p>
-            <w:pPr>
-              <w:widowControl w:val="0"/>
-              <w:pBdr>
-                <w:top w:val="nil"/>
-                <w:left w:val="nil"/>
-                <w:bottom w:val="nil"/>
-                <w:right w:val="nil"/>
-                <w:between w:val="nil"/>
-              </w:pBdr>
-              <w:spacing w:line="240" w:lineRule="auto"/>
-              <w:jc w:val="center"/>
-              <w:rPr>
-                <w:rFonts w:ascii="Montserrat" w:eastAsia="Montserrat" w:hAnsi="Montserrat" w:cs="Montserrat"/>
-                <w:sz w:val="20"/>
-                <w:szCs w:val="20"/>
-              </w:rPr>
-            </w:pPr>
             <w:r>
               <w:rPr>
                 <w:rFonts w:ascii="Montserrat" w:eastAsia="Montserrat" w:hAnsi="Montserrat" w:cs="Montserrat"/>
@@ -5796,8 +6374,6 @@
               </w:rPr>
               <w:t>29</w:t>
             </w:r>
-            <w:bookmarkStart w:id="10" w:name="_GoBack"/>
-            <w:bookmarkEnd w:id="10"/>
             <w:r>
               <w:rPr>
                 <w:rFonts w:ascii="Montserrat" w:eastAsia="Montserrat" w:hAnsi="Montserrat" w:cs="Montserrat"/>

</xml_diff>